<commit_message>
demos to learn pymysql
</commit_message>
<xml_diff>
--- a/notes/03_sql_flask_notes/flask+前端+mysql学习笔记1.docx
+++ b/notes/03_sql_flask_notes/flask+前端+mysql学习笔记1.docx
@@ -70,7 +70,7 @@
                           <pic:cNvPicPr/>
                         </pic:nvPicPr>
                         <pic:blipFill>
-                          <a:blip r:embed="rId4"/>
+                          <a:blip r:embed="rId6"/>
                           <a:stretch>
                             <a:fillRect/>
                           </a:stretch>
@@ -148,7 +148,7 @@
                           <pic:cNvPicPr/>
                         </pic:nvPicPr>
                         <pic:blipFill>
-                          <a:blip r:embed="rId5"/>
+                          <a:blip r:embed="rId7"/>
                           <a:stretch>
                             <a:fillRect/>
                           </a:stretch>
@@ -203,7 +203,7 @@
                           <pic:cNvPicPr/>
                         </pic:nvPicPr>
                         <pic:blipFill>
-                          <a:blip r:embed="rId6"/>
+                          <a:blip r:embed="rId8"/>
                           <a:stretch>
                             <a:fillRect/>
                           </a:stretch>
@@ -281,7 +281,7 @@
                           <pic:cNvPicPr/>
                         </pic:nvPicPr>
                         <pic:blipFill>
-                          <a:blip r:embed="rId7"/>
+                          <a:blip r:embed="rId9"/>
                           <a:stretch>
                             <a:fillRect/>
                           </a:stretch>
@@ -359,7 +359,7 @@
                           <pic:cNvPicPr/>
                         </pic:nvPicPr>
                         <pic:blipFill>
-                          <a:blip r:embed="rId8"/>
+                          <a:blip r:embed="rId10"/>
                           <a:stretch>
                             <a:fillRect/>
                           </a:stretch>
@@ -413,7 +413,7 @@
                           <pic:cNvPicPr/>
                         </pic:nvPicPr>
                         <pic:blipFill>
-                          <a:blip r:embed="rId9"/>
+                          <a:blip r:embed="rId11"/>
                           <a:stretch>
                             <a:fillRect/>
                           </a:stretch>
@@ -468,7 +468,7 @@
                           <pic:cNvPicPr/>
                         </pic:nvPicPr>
                         <pic:blipFill>
-                          <a:blip r:embed="rId10"/>
+                          <a:blip r:embed="rId12"/>
                           <a:stretch>
                             <a:fillRect/>
                           </a:stretch>
@@ -552,7 +552,7 @@
                           <pic:cNvPicPr/>
                         </pic:nvPicPr>
                         <pic:blipFill>
-                          <a:blip r:embed="rId11"/>
+                          <a:blip r:embed="rId13"/>
                           <a:stretch>
                             <a:fillRect/>
                           </a:stretch>
@@ -630,7 +630,7 @@
                           <pic:cNvPicPr/>
                         </pic:nvPicPr>
                         <pic:blipFill>
-                          <a:blip r:embed="rId12"/>
+                          <a:blip r:embed="rId14"/>
                           <a:stretch>
                             <a:fillRect/>
                           </a:stretch>
@@ -4602,7 +4602,7 @@
                           <pic:cNvPicPr/>
                         </pic:nvPicPr>
                         <pic:blipFill>
-                          <a:blip r:embed="rId13"/>
+                          <a:blip r:embed="rId15"/>
                           <a:stretch>
                             <a:fillRect/>
                           </a:stretch>
@@ -4652,6 +4652,9 @@
     <w:p>
       <w:pPr>
         <w:pStyle w:val="2"/>
+        <w:rPr>
+          <w:rFonts w:hint="eastAsia"/>
+        </w:rPr>
       </w:pPr>
       <w:r>
         <w:rPr>
@@ -4700,7 +4703,7 @@
                           <pic:cNvPicPr/>
                         </pic:nvPicPr>
                         <pic:blipFill>
-                          <a:blip r:embed="rId14"/>
+                          <a:blip r:embed="rId16"/>
                           <a:stretch>
                             <a:fillRect/>
                           </a:stretch>
@@ -4778,7 +4781,7 @@
                           <pic:cNvPicPr/>
                         </pic:nvPicPr>
                         <pic:blipFill>
-                          <a:blip r:embed="rId15"/>
+                          <a:blip r:embed="rId17"/>
                           <a:stretch>
                             <a:fillRect/>
                           </a:stretch>
@@ -4805,6 +4808,9 @@
     <w:p>
       <w:pPr>
         <w:pStyle w:val="2"/>
+        <w:rPr>
+          <w:rFonts w:hint="eastAsia"/>
+        </w:rPr>
       </w:pPr>
       <w:r>
         <w:rPr>
@@ -4853,7 +4859,7 @@
                           <pic:cNvPicPr/>
                         </pic:nvPicPr>
                         <pic:blipFill>
-                          <a:blip r:embed="rId16"/>
+                          <a:blip r:embed="rId18"/>
                           <a:stretch>
                             <a:fillRect/>
                           </a:stretch>
@@ -4880,6 +4886,9 @@
     <w:p>
       <w:pPr>
         <w:pStyle w:val="2"/>
+        <w:rPr>
+          <w:rFonts w:hint="eastAsia"/>
+        </w:rPr>
       </w:pPr>
       <w:r>
         <w:rPr>
@@ -4928,7 +4937,7 @@
                           <pic:cNvPicPr/>
                         </pic:nvPicPr>
                         <pic:blipFill>
-                          <a:blip r:embed="rId17"/>
+                          <a:blip r:embed="rId19"/>
                           <a:stretch>
                             <a:fillRect/>
                           </a:stretch>
@@ -4954,6 +4963,815 @@
     </w:tbl>
     <w:p>
       <w:pPr>
+        <w:pStyle w:val="1"/>
+        <w:tabs>
+          <w:tab w:val="left" w:pos="10239"/>
+        </w:tabs>
+        <w:rPr>
+          <w:rFonts w:hint="eastAsia"/>
+        </w:rPr>
+      </w:pPr>
+      <w:r>
+        <w:rPr>
+          <w:rFonts w:hint="eastAsia"/>
+        </w:rPr>
+        <w:t xml:space="preserve">2.安装MySQL数据库服务,参考: </w:t>
+      </w:r>
+      <w:hyperlink r:id="rId20" w:history="1">
+        <w:r>
+          <w:rPr>
+            <w:rStyle w:val="af3"/>
+            <w:rFonts w:hint="eastAsia"/>
+          </w:rPr>
+          <w:t>MySQL的使用</w:t>
+        </w:r>
+      </w:hyperlink>
+      <w:r>
+        <w:rPr>
+          <w:rFonts w:hint="eastAsia"/>
+        </w:rPr>
+        <w:tab/>
+      </w:r>
+    </w:p>
+    <w:p>
+      <w:pPr>
+        <w:pStyle w:val="2"/>
+        <w:rPr>
+          <w:rFonts w:hint="eastAsia"/>
+        </w:rPr>
+      </w:pPr>
+      <w:r>
+        <w:rPr>
+          <w:rFonts w:hint="eastAsia"/>
+        </w:rPr>
+        <w:t>我们可以使用mysql的命令行窗口来测试MySQL数据库是否工作正常.</w:t>
+      </w:r>
+    </w:p>
+    <w:p>
+      <w:pPr>
+        <w:pStyle w:val="2"/>
+        <w:rPr>
+          <w:rFonts w:hint="eastAsia"/>
+        </w:rPr>
+      </w:pPr>
+      <w:r>
+        <w:rPr>
+          <w:rFonts w:hint="eastAsia"/>
+        </w:rPr>
+        <w:t>1.我们可以使用mysql.exe来</w:t>
+      </w:r>
+      <w:r>
+        <w:rPr>
+          <w:rFonts w:hint="eastAsia"/>
+        </w:rPr>
+        <w:t>连接</w:t>
+      </w:r>
+      <w:r>
+        <w:rPr>
+          <w:rFonts w:hint="eastAsia"/>
+        </w:rPr>
+        <w:t>MySQL服务器,命令如下:</w:t>
+      </w:r>
+    </w:p>
+    <w:tbl>
+      <w:tblPr>
+        <w:tblStyle w:val="ae"/>
+        <w:tblW w:w="0" w:type="auto"/>
+        <w:tblLook w:val="04A0" w:firstRow="1" w:lastRow="0" w:firstColumn="1" w:lastColumn="0" w:noHBand="0" w:noVBand="1"/>
+      </w:tblPr>
+      <w:tblGrid>
+        <w:gridCol w:w="8296"/>
+      </w:tblGrid>
+      <w:tr>
+        <w:tc>
+          <w:tcPr>
+            <w:tcW w:w="8296" w:type="dxa"/>
+          </w:tcPr>
+          <w:p>
+            <w:pPr>
+              <w:rPr>
+                <w:rFonts w:hint="eastAsia"/>
+              </w:rPr>
+            </w:pPr>
+            <w:r>
+              <w:rPr>
+                <w:noProof/>
+              </w:rPr>
+              <w:drawing>
+                <wp:inline distT="0" distB="0" distL="0" distR="0" wp14:anchorId="047BE401" wp14:editId="364ADC05">
+                  <wp:extent cx="8756543" cy="1348562"/>
+                  <wp:effectExtent l="0" t="0" r="6985" b="4445"/>
+                  <wp:docPr id="1995391512" name="图片 1"/>
+                  <wp:cNvGraphicFramePr>
+                    <a:graphicFrameLocks xmlns:a="http://schemas.openxmlformats.org/drawingml/2006/main" noChangeAspect="1"/>
+                  </wp:cNvGraphicFramePr>
+                  <a:graphic xmlns:a="http://schemas.openxmlformats.org/drawingml/2006/main">
+                    <a:graphicData uri="http://schemas.openxmlformats.org/drawingml/2006/picture">
+                      <pic:pic xmlns:pic="http://schemas.openxmlformats.org/drawingml/2006/picture">
+                        <pic:nvPicPr>
+                          <pic:cNvPr id="1995391512" name=""/>
+                          <pic:cNvPicPr/>
+                        </pic:nvPicPr>
+                        <pic:blipFill>
+                          <a:blip r:embed="rId21"/>
+                          <a:stretch>
+                            <a:fillRect/>
+                          </a:stretch>
+                        </pic:blipFill>
+                        <pic:spPr>
+                          <a:xfrm>
+                            <a:off x="0" y="0"/>
+                            <a:ext cx="8778751" cy="1351982"/>
+                          </a:xfrm>
+                          <a:prstGeom prst="rect">
+                            <a:avLst/>
+                          </a:prstGeom>
+                        </pic:spPr>
+                      </pic:pic>
+                    </a:graphicData>
+                  </a:graphic>
+                </wp:inline>
+              </w:drawing>
+            </w:r>
+          </w:p>
+        </w:tc>
+      </w:tr>
+    </w:tbl>
+    <w:p>
+      <w:pPr>
+        <w:pStyle w:val="2"/>
+        <w:rPr>
+          <w:rFonts w:hint="eastAsia"/>
+        </w:rPr>
+      </w:pPr>
+      <w:r>
+        <w:rPr>
+          <w:rFonts w:hint="eastAsia"/>
+        </w:rPr>
+        <w:t>2.如果是网络上面的另外一台电脑,需要把ip地址改为该电脑的ip,如果是在本机操作可以简化为下面的写法</w:t>
+      </w:r>
+    </w:p>
+    <w:tbl>
+      <w:tblPr>
+        <w:tblStyle w:val="ae"/>
+        <w:tblW w:w="0" w:type="auto"/>
+        <w:tblLook w:val="04A0" w:firstRow="1" w:lastRow="0" w:firstColumn="1" w:lastColumn="0" w:noHBand="0" w:noVBand="1"/>
+      </w:tblPr>
+      <w:tblGrid>
+        <w:gridCol w:w="8296"/>
+      </w:tblGrid>
+      <w:tr>
+        <w:tc>
+          <w:tcPr>
+            <w:tcW w:w="8296" w:type="dxa"/>
+          </w:tcPr>
+          <w:p>
+            <w:pPr>
+              <w:rPr>
+                <w:rFonts w:hint="eastAsia"/>
+              </w:rPr>
+            </w:pPr>
+            <w:r>
+              <w:rPr>
+                <w:noProof/>
+              </w:rPr>
+              <w:drawing>
+                <wp:inline distT="0" distB="0" distL="0" distR="0" wp14:anchorId="29F374F0" wp14:editId="7BD9EAE8">
+                  <wp:extent cx="6020322" cy="457240"/>
+                  <wp:effectExtent l="0" t="0" r="0" b="0"/>
+                  <wp:docPr id="1194617104" name="图片 1"/>
+                  <wp:cNvGraphicFramePr>
+                    <a:graphicFrameLocks xmlns:a="http://schemas.openxmlformats.org/drawingml/2006/main" noChangeAspect="1"/>
+                  </wp:cNvGraphicFramePr>
+                  <a:graphic xmlns:a="http://schemas.openxmlformats.org/drawingml/2006/main">
+                    <a:graphicData uri="http://schemas.openxmlformats.org/drawingml/2006/picture">
+                      <pic:pic xmlns:pic="http://schemas.openxmlformats.org/drawingml/2006/picture">
+                        <pic:nvPicPr>
+                          <pic:cNvPr id="1194617104" name=""/>
+                          <pic:cNvPicPr/>
+                        </pic:nvPicPr>
+                        <pic:blipFill>
+                          <a:blip r:embed="rId22"/>
+                          <a:stretch>
+                            <a:fillRect/>
+                          </a:stretch>
+                        </pic:blipFill>
+                        <pic:spPr>
+                          <a:xfrm>
+                            <a:off x="0" y="0"/>
+                            <a:ext cx="6020322" cy="457240"/>
+                          </a:xfrm>
+                          <a:prstGeom prst="rect">
+                            <a:avLst/>
+                          </a:prstGeom>
+                        </pic:spPr>
+                      </pic:pic>
+                    </a:graphicData>
+                  </a:graphic>
+                </wp:inline>
+              </w:drawing>
+            </w:r>
+          </w:p>
+        </w:tc>
+      </w:tr>
+    </w:tbl>
+    <w:p>
+      <w:pPr>
+        <w:pStyle w:val="3"/>
+        <w:rPr>
+          <w:rFonts w:hint="eastAsia"/>
+        </w:rPr>
+      </w:pPr>
+      <w:r>
+        <w:rPr>
+          <w:rFonts w:hint="eastAsia"/>
+        </w:rPr>
+        <w:t>然后输入密码就可以打开一个命令窗口</w:t>
+      </w:r>
+    </w:p>
+    <w:p>
+      <w:pPr>
+        <w:pStyle w:val="2"/>
+        <w:rPr>
+          <w:rFonts w:hint="eastAsia"/>
+        </w:rPr>
+      </w:pPr>
+      <w:r>
+        <w:rPr>
+          <w:rFonts w:hint="eastAsia"/>
+        </w:rPr>
+        <w:t>3&gt;其实我们可以把mysql.exe所在的路径也就是bin目录的路径添加到环境变量,这样子就可以使得命令非常简单</w:t>
+      </w:r>
+    </w:p>
+    <w:tbl>
+      <w:tblPr>
+        <w:tblStyle w:val="ae"/>
+        <w:tblW w:w="0" w:type="auto"/>
+        <w:tblLook w:val="04A0" w:firstRow="1" w:lastRow="0" w:firstColumn="1" w:lastColumn="0" w:noHBand="0" w:noVBand="1"/>
+      </w:tblPr>
+      <w:tblGrid>
+        <w:gridCol w:w="8296"/>
+      </w:tblGrid>
+      <w:tr>
+        <w:tc>
+          <w:tcPr>
+            <w:tcW w:w="8296" w:type="dxa"/>
+          </w:tcPr>
+          <w:p>
+            <w:pPr>
+              <w:rPr>
+                <w:rFonts w:hint="eastAsia"/>
+              </w:rPr>
+            </w:pPr>
+            <w:r>
+              <w:rPr>
+                <w:noProof/>
+              </w:rPr>
+              <w:drawing>
+                <wp:inline distT="0" distB="0" distL="0" distR="0" wp14:anchorId="7C2454BD" wp14:editId="18D3D990">
+                  <wp:extent cx="3894157" cy="434378"/>
+                  <wp:effectExtent l="0" t="0" r="0" b="3810"/>
+                  <wp:docPr id="1035137437" name="图片 1"/>
+                  <wp:cNvGraphicFramePr>
+                    <a:graphicFrameLocks xmlns:a="http://schemas.openxmlformats.org/drawingml/2006/main" noChangeAspect="1"/>
+                  </wp:cNvGraphicFramePr>
+                  <a:graphic xmlns:a="http://schemas.openxmlformats.org/drawingml/2006/main">
+                    <a:graphicData uri="http://schemas.openxmlformats.org/drawingml/2006/picture">
+                      <pic:pic xmlns:pic="http://schemas.openxmlformats.org/drawingml/2006/picture">
+                        <pic:nvPicPr>
+                          <pic:cNvPr id="1035137437" name=""/>
+                          <pic:cNvPicPr/>
+                        </pic:nvPicPr>
+                        <pic:blipFill>
+                          <a:blip r:embed="rId23"/>
+                          <a:stretch>
+                            <a:fillRect/>
+                          </a:stretch>
+                        </pic:blipFill>
+                        <pic:spPr>
+                          <a:xfrm>
+                            <a:off x="0" y="0"/>
+                            <a:ext cx="3894157" cy="434378"/>
+                          </a:xfrm>
+                          <a:prstGeom prst="rect">
+                            <a:avLst/>
+                          </a:prstGeom>
+                        </pic:spPr>
+                      </pic:pic>
+                    </a:graphicData>
+                  </a:graphic>
+                </wp:inline>
+              </w:drawing>
+            </w:r>
+          </w:p>
+        </w:tc>
+      </w:tr>
+    </w:tbl>
+    <w:p>
+      <w:pPr>
+        <w:pStyle w:val="2"/>
+        <w:rPr>
+          <w:rFonts w:hint="eastAsia"/>
+        </w:rPr>
+      </w:pPr>
+      <w:r>
+        <w:rPr>
+          <w:rFonts w:hint="eastAsia"/>
+        </w:rPr>
+        <w:t>4&gt;可以设置密码,使用下面的命令</w:t>
+      </w:r>
+    </w:p>
+    <w:tbl>
+      <w:tblPr>
+        <w:tblStyle w:val="ae"/>
+        <w:tblW w:w="0" w:type="auto"/>
+        <w:tblLook w:val="04A0" w:firstRow="1" w:lastRow="0" w:firstColumn="1" w:lastColumn="0" w:noHBand="0" w:noVBand="1"/>
+      </w:tblPr>
+      <w:tblGrid>
+        <w:gridCol w:w="8296"/>
+      </w:tblGrid>
+      <w:tr>
+        <w:tc>
+          <w:tcPr>
+            <w:tcW w:w="8296" w:type="dxa"/>
+          </w:tcPr>
+          <w:p>
+            <w:pPr>
+              <w:rPr>
+                <w:rFonts w:hint="eastAsia"/>
+              </w:rPr>
+            </w:pPr>
+            <w:r>
+              <w:rPr>
+                <w:noProof/>
+              </w:rPr>
+              <w:drawing>
+                <wp:inline distT="0" distB="0" distL="0" distR="0" wp14:anchorId="67111452" wp14:editId="209CCDF7">
+                  <wp:extent cx="4751376" cy="596685"/>
+                  <wp:effectExtent l="0" t="0" r="0" b="0"/>
+                  <wp:docPr id="812786723" name="图片 1"/>
+                  <wp:cNvGraphicFramePr>
+                    <a:graphicFrameLocks xmlns:a="http://schemas.openxmlformats.org/drawingml/2006/main" noChangeAspect="1"/>
+                  </wp:cNvGraphicFramePr>
+                  <a:graphic xmlns:a="http://schemas.openxmlformats.org/drawingml/2006/main">
+                    <a:graphicData uri="http://schemas.openxmlformats.org/drawingml/2006/picture">
+                      <pic:pic xmlns:pic="http://schemas.openxmlformats.org/drawingml/2006/picture">
+                        <pic:nvPicPr>
+                          <pic:cNvPr id="812786723" name=""/>
+                          <pic:cNvPicPr/>
+                        </pic:nvPicPr>
+                        <pic:blipFill>
+                          <a:blip r:embed="rId24"/>
+                          <a:stretch>
+                            <a:fillRect/>
+                          </a:stretch>
+                        </pic:blipFill>
+                        <pic:spPr>
+                          <a:xfrm>
+                            <a:off x="0" y="0"/>
+                            <a:ext cx="4791976" cy="601784"/>
+                          </a:xfrm>
+                          <a:prstGeom prst="rect">
+                            <a:avLst/>
+                          </a:prstGeom>
+                        </pic:spPr>
+                      </pic:pic>
+                    </a:graphicData>
+                  </a:graphic>
+                </wp:inline>
+              </w:drawing>
+            </w:r>
+          </w:p>
+        </w:tc>
+      </w:tr>
+    </w:tbl>
+    <w:p>
+      <w:pPr>
+        <w:pStyle w:val="2"/>
+        <w:rPr>
+          <w:rFonts w:hint="eastAsia"/>
+        </w:rPr>
+      </w:pPr>
+      <w:r>
+        <w:rPr>
+          <w:rFonts w:hint="eastAsia"/>
+        </w:rPr>
+        <w:t>5&gt;查看现有的数据库</w:t>
+      </w:r>
+    </w:p>
+    <w:tbl>
+      <w:tblPr>
+        <w:tblStyle w:val="ae"/>
+        <w:tblW w:w="0" w:type="auto"/>
+        <w:tblLook w:val="04A0" w:firstRow="1" w:lastRow="0" w:firstColumn="1" w:lastColumn="0" w:noHBand="0" w:noVBand="1"/>
+      </w:tblPr>
+      <w:tblGrid>
+        <w:gridCol w:w="8296"/>
+      </w:tblGrid>
+      <w:tr>
+        <w:tc>
+          <w:tcPr>
+            <w:tcW w:w="8296" w:type="dxa"/>
+          </w:tcPr>
+          <w:p>
+            <w:pPr>
+              <w:rPr>
+                <w:rFonts w:hint="eastAsia"/>
+              </w:rPr>
+            </w:pPr>
+            <w:r>
+              <w:rPr>
+                <w:noProof/>
+              </w:rPr>
+              <w:drawing>
+                <wp:inline distT="0" distB="0" distL="0" distR="0" wp14:anchorId="6A56EB3A" wp14:editId="7AD6A4EB">
+                  <wp:extent cx="6586780" cy="1609519"/>
+                  <wp:effectExtent l="0" t="0" r="5080" b="0"/>
+                  <wp:docPr id="1249609818" name="图片 1"/>
+                  <wp:cNvGraphicFramePr>
+                    <a:graphicFrameLocks xmlns:a="http://schemas.openxmlformats.org/drawingml/2006/main" noChangeAspect="1"/>
+                  </wp:cNvGraphicFramePr>
+                  <a:graphic xmlns:a="http://schemas.openxmlformats.org/drawingml/2006/main">
+                    <a:graphicData uri="http://schemas.openxmlformats.org/drawingml/2006/picture">
+                      <pic:pic xmlns:pic="http://schemas.openxmlformats.org/drawingml/2006/picture">
+                        <pic:nvPicPr>
+                          <pic:cNvPr id="1249609818" name=""/>
+                          <pic:cNvPicPr/>
+                        </pic:nvPicPr>
+                        <pic:blipFill>
+                          <a:blip r:embed="rId25"/>
+                          <a:stretch>
+                            <a:fillRect/>
+                          </a:stretch>
+                        </pic:blipFill>
+                        <pic:spPr>
+                          <a:xfrm>
+                            <a:off x="0" y="0"/>
+                            <a:ext cx="6601864" cy="1613205"/>
+                          </a:xfrm>
+                          <a:prstGeom prst="rect">
+                            <a:avLst/>
+                          </a:prstGeom>
+                        </pic:spPr>
+                      </pic:pic>
+                    </a:graphicData>
+                  </a:graphic>
+                </wp:inline>
+              </w:drawing>
+            </w:r>
+          </w:p>
+        </w:tc>
+      </w:tr>
+    </w:tbl>
+    <w:p>
+      <w:pPr>
+        <w:pStyle w:val="2"/>
+        <w:rPr>
+          <w:rFonts w:hint="eastAsia"/>
+        </w:rPr>
+      </w:pPr>
+      <w:r>
+        <w:rPr>
+          <w:rFonts w:hint="eastAsia"/>
+        </w:rPr>
+        <w:t>6&gt;退出mysql命令行工具</w:t>
+      </w:r>
+    </w:p>
+    <w:tbl>
+      <w:tblPr>
+        <w:tblStyle w:val="ae"/>
+        <w:tblW w:w="0" w:type="auto"/>
+        <w:tblLook w:val="04A0" w:firstRow="1" w:lastRow="0" w:firstColumn="1" w:lastColumn="0" w:noHBand="0" w:noVBand="1"/>
+      </w:tblPr>
+      <w:tblGrid>
+        <w:gridCol w:w="8296"/>
+      </w:tblGrid>
+      <w:tr>
+        <w:tc>
+          <w:tcPr>
+            <w:tcW w:w="11051" w:type="dxa"/>
+          </w:tcPr>
+          <w:p>
+            <w:pPr>
+              <w:rPr>
+                <w:rFonts w:hint="eastAsia"/>
+              </w:rPr>
+            </w:pPr>
+            <w:r>
+              <w:rPr>
+                <w:noProof/>
+              </w:rPr>
+              <w:drawing>
+                <wp:inline distT="0" distB="0" distL="0" distR="0" wp14:anchorId="67AE523A" wp14:editId="1D259EDA">
+                  <wp:extent cx="3626604" cy="1230002"/>
+                  <wp:effectExtent l="0" t="0" r="0" b="8255"/>
+                  <wp:docPr id="2023955056" name="图片 1"/>
+                  <wp:cNvGraphicFramePr>
+                    <a:graphicFrameLocks xmlns:a="http://schemas.openxmlformats.org/drawingml/2006/main" noChangeAspect="1"/>
+                  </wp:cNvGraphicFramePr>
+                  <a:graphic xmlns:a="http://schemas.openxmlformats.org/drawingml/2006/main">
+                    <a:graphicData uri="http://schemas.openxmlformats.org/drawingml/2006/picture">
+                      <pic:pic xmlns:pic="http://schemas.openxmlformats.org/drawingml/2006/picture">
+                        <pic:nvPicPr>
+                          <pic:cNvPr id="2023955056" name=""/>
+                          <pic:cNvPicPr/>
+                        </pic:nvPicPr>
+                        <pic:blipFill>
+                          <a:blip r:embed="rId26"/>
+                          <a:stretch>
+                            <a:fillRect/>
+                          </a:stretch>
+                        </pic:blipFill>
+                        <pic:spPr>
+                          <a:xfrm>
+                            <a:off x="0" y="0"/>
+                            <a:ext cx="3637452" cy="1233681"/>
+                          </a:xfrm>
+                          <a:prstGeom prst="rect">
+                            <a:avLst/>
+                          </a:prstGeom>
+                        </pic:spPr>
+                      </pic:pic>
+                    </a:graphicData>
+                  </a:graphic>
+                </wp:inline>
+              </w:drawing>
+            </w:r>
+          </w:p>
+        </w:tc>
+      </w:tr>
+    </w:tbl>
+    <w:p>
+      <w:pPr>
+        <w:pStyle w:val="2"/>
+        <w:rPr>
+          <w:rFonts w:hint="eastAsia"/>
+        </w:rPr>
+      </w:pPr>
+      <w:r>
+        <w:rPr>
+          <w:rFonts w:hint="eastAsia"/>
+        </w:rPr>
+        <w:t>7&gt;万一忘记了mysql的密码怎么办</w:t>
+      </w:r>
+    </w:p>
+    <w:tbl>
+      <w:tblPr>
+        <w:tblStyle w:val="ae"/>
+        <w:tblW w:w="0" w:type="auto"/>
+        <w:tblLook w:val="04A0" w:firstRow="1" w:lastRow="0" w:firstColumn="1" w:lastColumn="0" w:noHBand="0" w:noVBand="1"/>
+      </w:tblPr>
+      <w:tblGrid>
+        <w:gridCol w:w="8296"/>
+      </w:tblGrid>
+      <w:tr>
+        <w:tc>
+          <w:tcPr>
+            <w:tcW w:w="8296" w:type="dxa"/>
+          </w:tcPr>
+          <w:p>
+            <w:pPr>
+              <w:rPr>
+                <w:rFonts w:hint="eastAsia"/>
+              </w:rPr>
+            </w:pPr>
+            <w:r>
+              <w:rPr>
+                <w:noProof/>
+              </w:rPr>
+              <w:drawing>
+                <wp:inline distT="0" distB="0" distL="0" distR="0" wp14:anchorId="218FD80E" wp14:editId="26604C48">
+                  <wp:extent cx="7262489" cy="2949196"/>
+                  <wp:effectExtent l="0" t="0" r="0" b="3810"/>
+                  <wp:docPr id="696275785" name="图片 1"/>
+                  <wp:cNvGraphicFramePr>
+                    <a:graphicFrameLocks xmlns:a="http://schemas.openxmlformats.org/drawingml/2006/main" noChangeAspect="1"/>
+                  </wp:cNvGraphicFramePr>
+                  <a:graphic xmlns:a="http://schemas.openxmlformats.org/drawingml/2006/main">
+                    <a:graphicData uri="http://schemas.openxmlformats.org/drawingml/2006/picture">
+                      <pic:pic xmlns:pic="http://schemas.openxmlformats.org/drawingml/2006/picture">
+                        <pic:nvPicPr>
+                          <pic:cNvPr id="696275785" name=""/>
+                          <pic:cNvPicPr/>
+                        </pic:nvPicPr>
+                        <pic:blipFill>
+                          <a:blip r:embed="rId27"/>
+                          <a:stretch>
+                            <a:fillRect/>
+                          </a:stretch>
+                        </pic:blipFill>
+                        <pic:spPr>
+                          <a:xfrm>
+                            <a:off x="0" y="0"/>
+                            <a:ext cx="7262489" cy="2949196"/>
+                          </a:xfrm>
+                          <a:prstGeom prst="rect">
+                            <a:avLst/>
+                          </a:prstGeom>
+                        </pic:spPr>
+                      </pic:pic>
+                    </a:graphicData>
+                  </a:graphic>
+                </wp:inline>
+              </w:drawing>
+            </w:r>
+          </w:p>
+        </w:tc>
+      </w:tr>
+    </w:tbl>
+    <w:p>
+      <w:pPr>
+        <w:pStyle w:val="3"/>
+        <w:rPr>
+          <w:rFonts w:hint="eastAsia"/>
+        </w:rPr>
+      </w:pPr>
+      <w:r>
+        <w:rPr>
+          <w:rFonts w:hint="eastAsia"/>
+        </w:rPr>
+        <w:t>具体做法:</w:t>
+      </w:r>
+    </w:p>
+    <w:p>
+      <w:pPr>
+        <w:pStyle w:val="3"/>
+        <w:rPr>
+          <w:rFonts w:hint="eastAsia"/>
+        </w:rPr>
+      </w:pPr>
+      <w:r>
+        <w:rPr>
+          <w:rFonts w:hint="eastAsia"/>
+        </w:rPr>
+        <w:t>1.先停止</w:t>
+      </w:r>
+      <w:r>
+        <w:rPr>
+          <w:rStyle w:val="30"/>
+        </w:rPr>
+        <w:t>MySQL</w:t>
+      </w:r>
+      <w:r>
+        <w:rPr>
+          <w:rFonts w:hint="eastAsia"/>
+        </w:rPr>
+        <w:t>服务</w:t>
+      </w:r>
+    </w:p>
+    <w:tbl>
+      <w:tblPr>
+        <w:tblStyle w:val="ae"/>
+        <w:tblW w:w="0" w:type="auto"/>
+        <w:tblLook w:val="04A0" w:firstRow="1" w:lastRow="0" w:firstColumn="1" w:lastColumn="0" w:noHBand="0" w:noVBand="1"/>
+      </w:tblPr>
+      <w:tblGrid>
+        <w:gridCol w:w="8296"/>
+      </w:tblGrid>
+      <w:tr>
+        <w:tc>
+          <w:tcPr>
+            <w:tcW w:w="11592" w:type="dxa"/>
+          </w:tcPr>
+          <w:p>
+            <w:pPr>
+              <w:rPr>
+                <w:rFonts w:hint="eastAsia"/>
+              </w:rPr>
+            </w:pPr>
+            <w:r>
+              <w:rPr>
+                <w:noProof/>
+              </w:rPr>
+              <w:drawing>
+                <wp:inline distT="0" distB="0" distL="0" distR="0" wp14:anchorId="4AC538C7" wp14:editId="0B1FFE24">
+                  <wp:extent cx="7224386" cy="2812024"/>
+                  <wp:effectExtent l="0" t="0" r="0" b="7620"/>
+                  <wp:docPr id="1947514088" name="图片 1"/>
+                  <wp:cNvGraphicFramePr>
+                    <a:graphicFrameLocks xmlns:a="http://schemas.openxmlformats.org/drawingml/2006/main" noChangeAspect="1"/>
+                  </wp:cNvGraphicFramePr>
+                  <a:graphic xmlns:a="http://schemas.openxmlformats.org/drawingml/2006/main">
+                    <a:graphicData uri="http://schemas.openxmlformats.org/drawingml/2006/picture">
+                      <pic:pic xmlns:pic="http://schemas.openxmlformats.org/drawingml/2006/picture">
+                        <pic:nvPicPr>
+                          <pic:cNvPr id="1947514088" name=""/>
+                          <pic:cNvPicPr/>
+                        </pic:nvPicPr>
+                        <pic:blipFill>
+                          <a:blip r:embed="rId28"/>
+                          <a:stretch>
+                            <a:fillRect/>
+                          </a:stretch>
+                        </pic:blipFill>
+                        <pic:spPr>
+                          <a:xfrm>
+                            <a:off x="0" y="0"/>
+                            <a:ext cx="7224386" cy="2812024"/>
+                          </a:xfrm>
+                          <a:prstGeom prst="rect">
+                            <a:avLst/>
+                          </a:prstGeom>
+                        </pic:spPr>
+                      </pic:pic>
+                    </a:graphicData>
+                  </a:graphic>
+                </wp:inline>
+              </w:drawing>
+            </w:r>
+          </w:p>
+        </w:tc>
+      </w:tr>
+    </w:tbl>
+    <w:p>
+      <w:pPr>
+        <w:pStyle w:val="3"/>
+        <w:tabs>
+          <w:tab w:val="left" w:pos="6382"/>
+        </w:tabs>
+        <w:rPr>
+          <w:rFonts w:hint="eastAsia"/>
+        </w:rPr>
+      </w:pPr>
+      <w:r>
+        <w:rPr>
+          <w:rFonts w:hint="eastAsia"/>
+        </w:rPr>
+        <w:t>2.然后在my.ini文件里面添加一条配置: skip-grant-tables=1</w:t>
+      </w:r>
+      <w:r>
+        <w:rPr>
+          <w:rFonts w:hint="eastAsia"/>
+        </w:rPr>
+        <w:tab/>
+      </w:r>
+    </w:p>
+    <w:tbl>
+      <w:tblPr>
+        <w:tblStyle w:val="ae"/>
+        <w:tblW w:w="0" w:type="auto"/>
+        <w:tblLook w:val="04A0" w:firstRow="1" w:lastRow="0" w:firstColumn="1" w:lastColumn="0" w:noHBand="0" w:noVBand="1"/>
+      </w:tblPr>
+      <w:tblGrid>
+        <w:gridCol w:w="8296"/>
+      </w:tblGrid>
+      <w:tr>
+        <w:tc>
+          <w:tcPr>
+            <w:tcW w:w="8296" w:type="dxa"/>
+          </w:tcPr>
+          <w:p>
+            <w:pPr>
+              <w:rPr>
+                <w:rFonts w:hint="eastAsia"/>
+              </w:rPr>
+            </w:pPr>
+            <w:r>
+              <w:rPr>
+                <w:noProof/>
+              </w:rPr>
+              <w:drawing>
+                <wp:inline distT="0" distB="0" distL="0" distR="0" wp14:anchorId="0A6B5DE5" wp14:editId="53FDBDEE">
+                  <wp:extent cx="8161727" cy="3246401"/>
+                  <wp:effectExtent l="0" t="0" r="0" b="0"/>
+                  <wp:docPr id="1842138475" name="图片 1"/>
+                  <wp:cNvGraphicFramePr>
+                    <a:graphicFrameLocks xmlns:a="http://schemas.openxmlformats.org/drawingml/2006/main" noChangeAspect="1"/>
+                  </wp:cNvGraphicFramePr>
+                  <a:graphic xmlns:a="http://schemas.openxmlformats.org/drawingml/2006/main">
+                    <a:graphicData uri="http://schemas.openxmlformats.org/drawingml/2006/picture">
+                      <pic:pic xmlns:pic="http://schemas.openxmlformats.org/drawingml/2006/picture">
+                        <pic:nvPicPr>
+                          <pic:cNvPr id="1842138475" name=""/>
+                          <pic:cNvPicPr/>
+                        </pic:nvPicPr>
+                        <pic:blipFill>
+                          <a:blip r:embed="rId29"/>
+                          <a:stretch>
+                            <a:fillRect/>
+                          </a:stretch>
+                        </pic:blipFill>
+                        <pic:spPr>
+                          <a:xfrm>
+                            <a:off x="0" y="0"/>
+                            <a:ext cx="8161727" cy="3246401"/>
+                          </a:xfrm>
+                          <a:prstGeom prst="rect">
+                            <a:avLst/>
+                          </a:prstGeom>
+                        </pic:spPr>
+                      </pic:pic>
+                    </a:graphicData>
+                  </a:graphic>
+                </wp:inline>
+              </w:drawing>
+            </w:r>
+          </w:p>
+        </w:tc>
+      </w:tr>
+    </w:tbl>
+    <w:p>
+      <w:pPr>
         <w:rPr>
           <w:rFonts w:hint="eastAsia"/>
         </w:rPr>
@@ -4961,10 +5779,3069 @@
     </w:p>
     <w:p>
       <w:pPr>
+        <w:pStyle w:val="3"/>
         <w:rPr>
           <w:rFonts w:hint="eastAsia"/>
         </w:rPr>
       </w:pPr>
+      <w:r>
+        <w:rPr>
+          <w:rFonts w:hint="eastAsia"/>
+        </w:rPr>
+        <w:t>3.设置好后重新启动MySQL服务,打开命令行窗口,输入mysql -uroot -p,还是会提示你输入密码,不过此时你直接回车就可以登录成功</w:t>
+      </w:r>
+    </w:p>
+    <w:tbl>
+      <w:tblPr>
+        <w:tblStyle w:val="ae"/>
+        <w:tblW w:w="0" w:type="auto"/>
+        <w:tblLook w:val="04A0" w:firstRow="1" w:lastRow="0" w:firstColumn="1" w:lastColumn="0" w:noHBand="0" w:noVBand="1"/>
+      </w:tblPr>
+      <w:tblGrid>
+        <w:gridCol w:w="8296"/>
+      </w:tblGrid>
+      <w:tr>
+        <w:tc>
+          <w:tcPr>
+            <w:tcW w:w="15708" w:type="dxa"/>
+          </w:tcPr>
+          <w:p>
+            <w:pPr>
+              <w:tabs>
+                <w:tab w:val="left" w:pos="2636"/>
+              </w:tabs>
+              <w:rPr>
+                <w:rFonts w:hint="eastAsia"/>
+              </w:rPr>
+            </w:pPr>
+            <w:r>
+              <w:rPr>
+                <w:rFonts w:hint="eastAsia"/>
+              </w:rPr>
+              <w:tab/>
+            </w:r>
+            <w:r>
+              <w:rPr>
+                <w:noProof/>
+              </w:rPr>
+              <w:drawing>
+                <wp:inline distT="0" distB="0" distL="0" distR="0" wp14:anchorId="113ADC8A" wp14:editId="1A2B581A">
+                  <wp:extent cx="4534293" cy="5486875"/>
+                  <wp:effectExtent l="0" t="0" r="0" b="0"/>
+                  <wp:docPr id="65054562" name="图片 1"/>
+                  <wp:cNvGraphicFramePr>
+                    <a:graphicFrameLocks xmlns:a="http://schemas.openxmlformats.org/drawingml/2006/main" noChangeAspect="1"/>
+                  </wp:cNvGraphicFramePr>
+                  <a:graphic xmlns:a="http://schemas.openxmlformats.org/drawingml/2006/main">
+                    <a:graphicData uri="http://schemas.openxmlformats.org/drawingml/2006/picture">
+                      <pic:pic xmlns:pic="http://schemas.openxmlformats.org/drawingml/2006/picture">
+                        <pic:nvPicPr>
+                          <pic:cNvPr id="65054562" name=""/>
+                          <pic:cNvPicPr/>
+                        </pic:nvPicPr>
+                        <pic:blipFill>
+                          <a:blip r:embed="rId30"/>
+                          <a:stretch>
+                            <a:fillRect/>
+                          </a:stretch>
+                        </pic:blipFill>
+                        <pic:spPr>
+                          <a:xfrm>
+                            <a:off x="0" y="0"/>
+                            <a:ext cx="4534293" cy="5486875"/>
+                          </a:xfrm>
+                          <a:prstGeom prst="rect">
+                            <a:avLst/>
+                          </a:prstGeom>
+                        </pic:spPr>
+                      </pic:pic>
+                    </a:graphicData>
+                  </a:graphic>
+                </wp:inline>
+              </w:drawing>
+            </w:r>
+          </w:p>
+        </w:tc>
+      </w:tr>
+      <w:tr>
+        <w:tc>
+          <w:tcPr>
+            <w:tcW w:w="15708" w:type="dxa"/>
+          </w:tcPr>
+          <w:p>
+            <w:pPr>
+              <w:rPr>
+                <w:rFonts w:hint="eastAsia"/>
+                <w:noProof/>
+              </w:rPr>
+            </w:pPr>
+            <w:r>
+              <w:rPr>
+                <w:noProof/>
+              </w:rPr>
+              <w:drawing>
+                <wp:inline distT="0" distB="0" distL="0" distR="0" wp14:anchorId="1FCD6B8A" wp14:editId="26A34315">
+                  <wp:extent cx="9838273" cy="5098222"/>
+                  <wp:effectExtent l="0" t="0" r="0" b="7620"/>
+                  <wp:docPr id="575370955" name="图片 1"/>
+                  <wp:cNvGraphicFramePr>
+                    <a:graphicFrameLocks xmlns:a="http://schemas.openxmlformats.org/drawingml/2006/main" noChangeAspect="1"/>
+                  </wp:cNvGraphicFramePr>
+                  <a:graphic xmlns:a="http://schemas.openxmlformats.org/drawingml/2006/main">
+                    <a:graphicData uri="http://schemas.openxmlformats.org/drawingml/2006/picture">
+                      <pic:pic xmlns:pic="http://schemas.openxmlformats.org/drawingml/2006/picture">
+                        <pic:nvPicPr>
+                          <pic:cNvPr id="575370955" name=""/>
+                          <pic:cNvPicPr/>
+                        </pic:nvPicPr>
+                        <pic:blipFill>
+                          <a:blip r:embed="rId31"/>
+                          <a:stretch>
+                            <a:fillRect/>
+                          </a:stretch>
+                        </pic:blipFill>
+                        <pic:spPr>
+                          <a:xfrm>
+                            <a:off x="0" y="0"/>
+                            <a:ext cx="9838273" cy="5098222"/>
+                          </a:xfrm>
+                          <a:prstGeom prst="rect">
+                            <a:avLst/>
+                          </a:prstGeom>
+                        </pic:spPr>
+                      </pic:pic>
+                    </a:graphicData>
+                  </a:graphic>
+                </wp:inline>
+              </w:drawing>
+            </w:r>
+          </w:p>
+        </w:tc>
+      </w:tr>
+    </w:tbl>
+    <w:p>
+      <w:pPr>
+        <w:pStyle w:val="4"/>
+        <w:tabs>
+          <w:tab w:val="left" w:pos="3649"/>
+        </w:tabs>
+        <w:rPr>
+          <w:rFonts w:hint="eastAsia"/>
+        </w:rPr>
+      </w:pPr>
+      <w:r>
+        <w:rPr>
+          <w:rFonts w:hint="eastAsia"/>
+        </w:rPr>
+        <w:t>此时它是可以正常使用的</w:t>
+      </w:r>
+      <w:r>
+        <w:rPr>
+          <w:rFonts w:hint="eastAsia"/>
+        </w:rPr>
+        <w:tab/>
+      </w:r>
+    </w:p>
+    <w:tbl>
+      <w:tblPr>
+        <w:tblStyle w:val="ae"/>
+        <w:tblW w:w="0" w:type="auto"/>
+        <w:tblLook w:val="04A0" w:firstRow="1" w:lastRow="0" w:firstColumn="1" w:lastColumn="0" w:noHBand="0" w:noVBand="1"/>
+      </w:tblPr>
+      <w:tblGrid>
+        <w:gridCol w:w="8296"/>
+      </w:tblGrid>
+      <w:tr>
+        <w:tc>
+          <w:tcPr>
+            <w:tcW w:w="8296" w:type="dxa"/>
+          </w:tcPr>
+          <w:p>
+            <w:pPr>
+              <w:rPr>
+                <w:rFonts w:hint="eastAsia"/>
+              </w:rPr>
+            </w:pPr>
+            <w:r>
+              <w:rPr>
+                <w:noProof/>
+              </w:rPr>
+              <w:drawing>
+                <wp:inline distT="0" distB="0" distL="0" distR="0" wp14:anchorId="7BDBD2C8" wp14:editId="3B3249FA">
+                  <wp:extent cx="4945809" cy="4366638"/>
+                  <wp:effectExtent l="0" t="0" r="7620" b="0"/>
+                  <wp:docPr id="350750327" name="图片 1"/>
+                  <wp:cNvGraphicFramePr>
+                    <a:graphicFrameLocks xmlns:a="http://schemas.openxmlformats.org/drawingml/2006/main" noChangeAspect="1"/>
+                  </wp:cNvGraphicFramePr>
+                  <a:graphic xmlns:a="http://schemas.openxmlformats.org/drawingml/2006/main">
+                    <a:graphicData uri="http://schemas.openxmlformats.org/drawingml/2006/picture">
+                      <pic:pic xmlns:pic="http://schemas.openxmlformats.org/drawingml/2006/picture">
+                        <pic:nvPicPr>
+                          <pic:cNvPr id="350750327" name=""/>
+                          <pic:cNvPicPr/>
+                        </pic:nvPicPr>
+                        <pic:blipFill>
+                          <a:blip r:embed="rId32"/>
+                          <a:stretch>
+                            <a:fillRect/>
+                          </a:stretch>
+                        </pic:blipFill>
+                        <pic:spPr>
+                          <a:xfrm>
+                            <a:off x="0" y="0"/>
+                            <a:ext cx="4945809" cy="4366638"/>
+                          </a:xfrm>
+                          <a:prstGeom prst="rect">
+                            <a:avLst/>
+                          </a:prstGeom>
+                        </pic:spPr>
+                      </pic:pic>
+                    </a:graphicData>
+                  </a:graphic>
+                </wp:inline>
+              </w:drawing>
+            </w:r>
+          </w:p>
+        </w:tc>
+      </w:tr>
+    </w:tbl>
+    <w:p>
+      <w:pPr>
+        <w:pStyle w:val="3"/>
+        <w:rPr>
+          <w:rFonts w:hint="eastAsia"/>
+        </w:rPr>
+      </w:pPr>
+      <w:r>
+        <w:rPr>
+          <w:rFonts w:hint="eastAsia"/>
+        </w:rPr>
+        <w:t>4.输入命令use mysql;切换到mysql数据库</w:t>
+      </w:r>
+    </w:p>
+    <w:tbl>
+      <w:tblPr>
+        <w:tblStyle w:val="ae"/>
+        <w:tblW w:w="0" w:type="auto"/>
+        <w:tblLook w:val="04A0" w:firstRow="1" w:lastRow="0" w:firstColumn="1" w:lastColumn="0" w:noHBand="0" w:noVBand="1"/>
+      </w:tblPr>
+      <w:tblGrid>
+        <w:gridCol w:w="8296"/>
+      </w:tblGrid>
+      <w:tr>
+        <w:tc>
+          <w:tcPr>
+            <w:tcW w:w="8296" w:type="dxa"/>
+          </w:tcPr>
+          <w:p>
+            <w:pPr>
+              <w:rPr>
+                <w:rFonts w:hint="eastAsia"/>
+              </w:rPr>
+            </w:pPr>
+            <w:r>
+              <w:rPr>
+                <w:noProof/>
+              </w:rPr>
+              <w:drawing>
+                <wp:inline distT="0" distB="0" distL="0" distR="0" wp14:anchorId="25A662B4" wp14:editId="7B256D00">
+                  <wp:extent cx="5029636" cy="2034716"/>
+                  <wp:effectExtent l="0" t="0" r="0" b="3810"/>
+                  <wp:docPr id="1560381541" name="图片 1"/>
+                  <wp:cNvGraphicFramePr>
+                    <a:graphicFrameLocks xmlns:a="http://schemas.openxmlformats.org/drawingml/2006/main" noChangeAspect="1"/>
+                  </wp:cNvGraphicFramePr>
+                  <a:graphic xmlns:a="http://schemas.openxmlformats.org/drawingml/2006/main">
+                    <a:graphicData uri="http://schemas.openxmlformats.org/drawingml/2006/picture">
+                      <pic:pic xmlns:pic="http://schemas.openxmlformats.org/drawingml/2006/picture">
+                        <pic:nvPicPr>
+                          <pic:cNvPr id="1560381541" name=""/>
+                          <pic:cNvPicPr/>
+                        </pic:nvPicPr>
+                        <pic:blipFill>
+                          <a:blip r:embed="rId33"/>
+                          <a:stretch>
+                            <a:fillRect/>
+                          </a:stretch>
+                        </pic:blipFill>
+                        <pic:spPr>
+                          <a:xfrm>
+                            <a:off x="0" y="0"/>
+                            <a:ext cx="5029636" cy="2034716"/>
+                          </a:xfrm>
+                          <a:prstGeom prst="rect">
+                            <a:avLst/>
+                          </a:prstGeom>
+                        </pic:spPr>
+                      </pic:pic>
+                    </a:graphicData>
+                  </a:graphic>
+                </wp:inline>
+              </w:drawing>
+            </w:r>
+          </w:p>
+        </w:tc>
+      </w:tr>
+    </w:tbl>
+    <w:p>
+      <w:pPr>
+        <w:pStyle w:val="3"/>
+        <w:rPr>
+          <w:rFonts w:hint="eastAsia"/>
+        </w:rPr>
+      </w:pPr>
+      <w:r>
+        <w:rPr>
+          <w:rFonts w:hint="eastAsia"/>
+        </w:rPr>
+        <w:t>5.然后设置密码,命令是:</w:t>
+      </w:r>
+      <w:r>
+        <w:rPr>
+          <w:rFonts w:hint="eastAsia"/>
+        </w:rPr>
+        <w:t xml:space="preserve"> </w:t>
+      </w:r>
+      <w:r>
+        <w:t>update user set password=password('</w:t>
+      </w:r>
+      <w:r>
+        <w:rPr>
+          <w:rFonts w:hint="eastAsia"/>
+        </w:rPr>
+        <w:t>新密码</w:t>
+      </w:r>
+      <w:r>
+        <w:t>') where user='root' and host='localhost';</w:t>
+      </w:r>
+      <w:r>
+        <w:rPr>
+          <w:rFonts w:hint="eastAsia"/>
+        </w:rPr>
+        <w:t>注意:新密码是你需要用的密码,比如我们把密码设置为12345</w:t>
+      </w:r>
+      <w:r>
+        <w:rPr>
+          <w:rFonts w:hint="eastAsia"/>
+        </w:rPr>
+        <w:t>,就是:</w:t>
+      </w:r>
+      <w:r>
+        <w:t>update user set password=password('123</w:t>
+      </w:r>
+      <w:r>
+        <w:rPr>
+          <w:rFonts w:hint="eastAsia"/>
+        </w:rPr>
+        <w:t>45</w:t>
+      </w:r>
+      <w:r>
+        <w:t xml:space="preserve">') where user='root' and host='localhost'; </w:t>
+      </w:r>
+      <w:r>
+        <w:rPr>
+          <w:rFonts w:hint="eastAsia"/>
+        </w:rPr>
+        <w:t>(这里老师的命令不对可能是我的版本比较低,我的是5.6.x老师的是5.7.31)</w:t>
+      </w:r>
+    </w:p>
+    <w:tbl>
+      <w:tblPr>
+        <w:tblStyle w:val="ae"/>
+        <w:tblW w:w="0" w:type="auto"/>
+        <w:tblLook w:val="04A0" w:firstRow="1" w:lastRow="0" w:firstColumn="1" w:lastColumn="0" w:noHBand="0" w:noVBand="1"/>
+      </w:tblPr>
+      <w:tblGrid>
+        <w:gridCol w:w="8296"/>
+      </w:tblGrid>
+      <w:tr>
+        <w:tc>
+          <w:tcPr>
+            <w:tcW w:w="8296" w:type="dxa"/>
+          </w:tcPr>
+          <w:p>
+            <w:pPr>
+              <w:rPr>
+                <w:rFonts w:hint="eastAsia"/>
+              </w:rPr>
+            </w:pPr>
+            <w:r>
+              <w:rPr>
+                <w:noProof/>
+              </w:rPr>
+              <w:drawing>
+                <wp:inline distT="0" distB="0" distL="0" distR="0" wp14:anchorId="771FCEDB" wp14:editId="1A4FA2D1">
+                  <wp:extent cx="8146486" cy="556308"/>
+                  <wp:effectExtent l="0" t="0" r="6985" b="0"/>
+                  <wp:docPr id="889014138" name="图片 1"/>
+                  <wp:cNvGraphicFramePr>
+                    <a:graphicFrameLocks xmlns:a="http://schemas.openxmlformats.org/drawingml/2006/main" noChangeAspect="1"/>
+                  </wp:cNvGraphicFramePr>
+                  <a:graphic xmlns:a="http://schemas.openxmlformats.org/drawingml/2006/main">
+                    <a:graphicData uri="http://schemas.openxmlformats.org/drawingml/2006/picture">
+                      <pic:pic xmlns:pic="http://schemas.openxmlformats.org/drawingml/2006/picture">
+                        <pic:nvPicPr>
+                          <pic:cNvPr id="889014138" name=""/>
+                          <pic:cNvPicPr/>
+                        </pic:nvPicPr>
+                        <pic:blipFill>
+                          <a:blip r:embed="rId34"/>
+                          <a:stretch>
+                            <a:fillRect/>
+                          </a:stretch>
+                        </pic:blipFill>
+                        <pic:spPr>
+                          <a:xfrm>
+                            <a:off x="0" y="0"/>
+                            <a:ext cx="8146486" cy="556308"/>
+                          </a:xfrm>
+                          <a:prstGeom prst="rect">
+                            <a:avLst/>
+                          </a:prstGeom>
+                        </pic:spPr>
+                      </pic:pic>
+                    </a:graphicData>
+                  </a:graphic>
+                </wp:inline>
+              </w:drawing>
+            </w:r>
+          </w:p>
+        </w:tc>
+      </w:tr>
+    </w:tbl>
+    <w:p>
+      <w:pPr>
+        <w:pStyle w:val="3"/>
+        <w:rPr>
+          <w:rFonts w:hint="eastAsia"/>
+        </w:rPr>
+      </w:pPr>
+      <w:r>
+        <w:rPr>
+          <w:rFonts w:hint="eastAsia"/>
+        </w:rPr>
+        <w:t>6.重新修改运行配置文件把skip-grant-tables=1注释掉.</w:t>
+      </w:r>
+    </w:p>
+    <w:tbl>
+      <w:tblPr>
+        <w:tblStyle w:val="ae"/>
+        <w:tblW w:w="0" w:type="auto"/>
+        <w:tblLook w:val="04A0" w:firstRow="1" w:lastRow="0" w:firstColumn="1" w:lastColumn="0" w:noHBand="0" w:noVBand="1"/>
+      </w:tblPr>
+      <w:tblGrid>
+        <w:gridCol w:w="8296"/>
+      </w:tblGrid>
+      <w:tr>
+        <w:tc>
+          <w:tcPr>
+            <w:tcW w:w="8296" w:type="dxa"/>
+          </w:tcPr>
+          <w:p>
+            <w:pPr>
+              <w:rPr>
+                <w:rFonts w:hint="eastAsia"/>
+              </w:rPr>
+            </w:pPr>
+            <w:r>
+              <w:rPr>
+                <w:noProof/>
+              </w:rPr>
+              <w:drawing>
+                <wp:inline distT="0" distB="0" distL="0" distR="0" wp14:anchorId="492CB4A1" wp14:editId="531A7195">
+                  <wp:extent cx="5334462" cy="3071126"/>
+                  <wp:effectExtent l="0" t="0" r="0" b="0"/>
+                  <wp:docPr id="180416193" name="图片 1"/>
+                  <wp:cNvGraphicFramePr>
+                    <a:graphicFrameLocks xmlns:a="http://schemas.openxmlformats.org/drawingml/2006/main" noChangeAspect="1"/>
+                  </wp:cNvGraphicFramePr>
+                  <a:graphic xmlns:a="http://schemas.openxmlformats.org/drawingml/2006/main">
+                    <a:graphicData uri="http://schemas.openxmlformats.org/drawingml/2006/picture">
+                      <pic:pic xmlns:pic="http://schemas.openxmlformats.org/drawingml/2006/picture">
+                        <pic:nvPicPr>
+                          <pic:cNvPr id="180416193" name=""/>
+                          <pic:cNvPicPr/>
+                        </pic:nvPicPr>
+                        <pic:blipFill>
+                          <a:blip r:embed="rId35"/>
+                          <a:stretch>
+                            <a:fillRect/>
+                          </a:stretch>
+                        </pic:blipFill>
+                        <pic:spPr>
+                          <a:xfrm>
+                            <a:off x="0" y="0"/>
+                            <a:ext cx="5334462" cy="3071126"/>
+                          </a:xfrm>
+                          <a:prstGeom prst="rect">
+                            <a:avLst/>
+                          </a:prstGeom>
+                        </pic:spPr>
+                      </pic:pic>
+                    </a:graphicData>
+                  </a:graphic>
+                </wp:inline>
+              </w:drawing>
+            </w:r>
+          </w:p>
+        </w:tc>
+      </w:tr>
+    </w:tbl>
+    <w:p>
+      <w:pPr>
+        <w:pStyle w:val="3"/>
+        <w:rPr>
+          <w:rFonts w:hint="eastAsia"/>
+        </w:rPr>
+      </w:pPr>
+      <w:r>
+        <w:rPr>
+          <w:rFonts w:hint="eastAsia"/>
+        </w:rPr>
+        <w:t>7.重新启动MySQL服务</w:t>
+      </w:r>
+    </w:p>
+    <w:tbl>
+      <w:tblPr>
+        <w:tblStyle w:val="ae"/>
+        <w:tblW w:w="0" w:type="auto"/>
+        <w:tblLook w:val="04A0" w:firstRow="1" w:lastRow="0" w:firstColumn="1" w:lastColumn="0" w:noHBand="0" w:noVBand="1"/>
+      </w:tblPr>
+      <w:tblGrid>
+        <w:gridCol w:w="8296"/>
+      </w:tblGrid>
+      <w:tr>
+        <w:tc>
+          <w:tcPr>
+            <w:tcW w:w="8296" w:type="dxa"/>
+          </w:tcPr>
+          <w:p>
+            <w:pPr>
+              <w:rPr>
+                <w:rFonts w:hint="eastAsia"/>
+              </w:rPr>
+            </w:pPr>
+            <w:r>
+              <w:rPr>
+                <w:noProof/>
+              </w:rPr>
+              <w:drawing>
+                <wp:inline distT="0" distB="0" distL="0" distR="0" wp14:anchorId="38707B63" wp14:editId="7DF84620">
+                  <wp:extent cx="8728774" cy="6184354"/>
+                  <wp:effectExtent l="0" t="0" r="0" b="6985"/>
+                  <wp:docPr id="429838472" name="图片 1"/>
+                  <wp:cNvGraphicFramePr>
+                    <a:graphicFrameLocks xmlns:a="http://schemas.openxmlformats.org/drawingml/2006/main" noChangeAspect="1"/>
+                  </wp:cNvGraphicFramePr>
+                  <a:graphic xmlns:a="http://schemas.openxmlformats.org/drawingml/2006/main">
+                    <a:graphicData uri="http://schemas.openxmlformats.org/drawingml/2006/picture">
+                      <pic:pic xmlns:pic="http://schemas.openxmlformats.org/drawingml/2006/picture">
+                        <pic:nvPicPr>
+                          <pic:cNvPr id="429838472" name=""/>
+                          <pic:cNvPicPr/>
+                        </pic:nvPicPr>
+                        <pic:blipFill>
+                          <a:blip r:embed="rId36"/>
+                          <a:stretch>
+                            <a:fillRect/>
+                          </a:stretch>
+                        </pic:blipFill>
+                        <pic:spPr>
+                          <a:xfrm>
+                            <a:off x="0" y="0"/>
+                            <a:ext cx="8732499" cy="6186993"/>
+                          </a:xfrm>
+                          <a:prstGeom prst="rect">
+                            <a:avLst/>
+                          </a:prstGeom>
+                        </pic:spPr>
+                      </pic:pic>
+                    </a:graphicData>
+                  </a:graphic>
+                </wp:inline>
+              </w:drawing>
+            </w:r>
+          </w:p>
+        </w:tc>
+      </w:tr>
+    </w:tbl>
+    <w:p>
+      <w:pPr>
+        <w:pStyle w:val="3"/>
+        <w:rPr>
+          <w:rFonts w:hint="eastAsia"/>
+        </w:rPr>
+      </w:pPr>
+      <w:r>
+        <w:rPr>
+          <w:rFonts w:hint="eastAsia"/>
+        </w:rPr>
+        <w:t>8.然后打开一个命令行窗口,输入mysql -uroot -p,当出现密码提示的时候直接按回车就会报错,</w:t>
+      </w:r>
+    </w:p>
+    <w:tbl>
+      <w:tblPr>
+        <w:tblStyle w:val="ae"/>
+        <w:tblW w:w="0" w:type="auto"/>
+        <w:tblLook w:val="04A0" w:firstRow="1" w:lastRow="0" w:firstColumn="1" w:lastColumn="0" w:noHBand="0" w:noVBand="1"/>
+      </w:tblPr>
+      <w:tblGrid>
+        <w:gridCol w:w="8296"/>
+      </w:tblGrid>
+      <w:tr>
+        <w:tc>
+          <w:tcPr>
+            <w:tcW w:w="8296" w:type="dxa"/>
+          </w:tcPr>
+          <w:p>
+            <w:pPr>
+              <w:rPr>
+                <w:rFonts w:hint="eastAsia"/>
+              </w:rPr>
+            </w:pPr>
+            <w:r>
+              <w:rPr>
+                <w:noProof/>
+              </w:rPr>
+              <w:drawing>
+                <wp:inline distT="0" distB="0" distL="0" distR="0" wp14:anchorId="46FC6C7C" wp14:editId="5CDAB7B2">
+                  <wp:extent cx="8176969" cy="2537680"/>
+                  <wp:effectExtent l="0" t="0" r="0" b="0"/>
+                  <wp:docPr id="1658560550" name="图片 1"/>
+                  <wp:cNvGraphicFramePr>
+                    <a:graphicFrameLocks xmlns:a="http://schemas.openxmlformats.org/drawingml/2006/main" noChangeAspect="1"/>
+                  </wp:cNvGraphicFramePr>
+                  <a:graphic xmlns:a="http://schemas.openxmlformats.org/drawingml/2006/main">
+                    <a:graphicData uri="http://schemas.openxmlformats.org/drawingml/2006/picture">
+                      <pic:pic xmlns:pic="http://schemas.openxmlformats.org/drawingml/2006/picture">
+                        <pic:nvPicPr>
+                          <pic:cNvPr id="1658560550" name=""/>
+                          <pic:cNvPicPr/>
+                        </pic:nvPicPr>
+                        <pic:blipFill>
+                          <a:blip r:embed="rId37"/>
+                          <a:stretch>
+                            <a:fillRect/>
+                          </a:stretch>
+                        </pic:blipFill>
+                        <pic:spPr>
+                          <a:xfrm>
+                            <a:off x="0" y="0"/>
+                            <a:ext cx="8176969" cy="2537680"/>
+                          </a:xfrm>
+                          <a:prstGeom prst="rect">
+                            <a:avLst/>
+                          </a:prstGeom>
+                        </pic:spPr>
+                      </pic:pic>
+                    </a:graphicData>
+                  </a:graphic>
+                </wp:inline>
+              </w:drawing>
+            </w:r>
+          </w:p>
+        </w:tc>
+      </w:tr>
+    </w:tbl>
+    <w:p>
+      <w:pPr>
+        <w:pStyle w:val="3"/>
+        <w:rPr>
+          <w:rFonts w:hint="eastAsia"/>
+        </w:rPr>
+      </w:pPr>
+      <w:r>
+        <w:rPr>
+          <w:rFonts w:hint="eastAsia"/>
+        </w:rPr>
+        <w:t>9.然后我们输入正确的密码,有可以正常登录了</w:t>
+      </w:r>
+    </w:p>
+    <w:tbl>
+      <w:tblPr>
+        <w:tblStyle w:val="ae"/>
+        <w:tblW w:w="0" w:type="auto"/>
+        <w:tblLook w:val="04A0" w:firstRow="1" w:lastRow="0" w:firstColumn="1" w:lastColumn="0" w:noHBand="0" w:noVBand="1"/>
+      </w:tblPr>
+      <w:tblGrid>
+        <w:gridCol w:w="8296"/>
+      </w:tblGrid>
+      <w:tr>
+        <w:tc>
+          <w:tcPr>
+            <w:tcW w:w="8296" w:type="dxa"/>
+          </w:tcPr>
+          <w:p>
+            <w:pPr>
+              <w:rPr>
+                <w:rFonts w:hint="eastAsia"/>
+              </w:rPr>
+            </w:pPr>
+            <w:r>
+              <w:rPr>
+                <w:noProof/>
+              </w:rPr>
+              <w:drawing>
+                <wp:inline distT="0" distB="0" distL="0" distR="0" wp14:anchorId="498E08A3" wp14:editId="68EE411C">
+                  <wp:extent cx="8436071" cy="3254022"/>
+                  <wp:effectExtent l="0" t="0" r="3175" b="3810"/>
+                  <wp:docPr id="1389873160" name="图片 1"/>
+                  <wp:cNvGraphicFramePr>
+                    <a:graphicFrameLocks xmlns:a="http://schemas.openxmlformats.org/drawingml/2006/main" noChangeAspect="1"/>
+                  </wp:cNvGraphicFramePr>
+                  <a:graphic xmlns:a="http://schemas.openxmlformats.org/drawingml/2006/main">
+                    <a:graphicData uri="http://schemas.openxmlformats.org/drawingml/2006/picture">
+                      <pic:pic xmlns:pic="http://schemas.openxmlformats.org/drawingml/2006/picture">
+                        <pic:nvPicPr>
+                          <pic:cNvPr id="1389873160" name=""/>
+                          <pic:cNvPicPr/>
+                        </pic:nvPicPr>
+                        <pic:blipFill>
+                          <a:blip r:embed="rId38"/>
+                          <a:stretch>
+                            <a:fillRect/>
+                          </a:stretch>
+                        </pic:blipFill>
+                        <pic:spPr>
+                          <a:xfrm>
+                            <a:off x="0" y="0"/>
+                            <a:ext cx="8436071" cy="3254022"/>
+                          </a:xfrm>
+                          <a:prstGeom prst="rect">
+                            <a:avLst/>
+                          </a:prstGeom>
+                        </pic:spPr>
+                      </pic:pic>
+                    </a:graphicData>
+                  </a:graphic>
+                </wp:inline>
+              </w:drawing>
+            </w:r>
+          </w:p>
+        </w:tc>
+      </w:tr>
+    </w:tbl>
+    <w:p>
+      <w:pPr>
+        <w:pStyle w:val="3"/>
+        <w:rPr>
+          <w:rFonts w:hint="eastAsia"/>
+        </w:rPr>
+      </w:pPr>
+      <w:r>
+        <w:rPr>
+          <w:rFonts w:hint="eastAsia"/>
+        </w:rPr>
+        <w:t xml:space="preserve">10.我们还是把密码改回root好了:  </w:t>
+      </w:r>
+      <w:r>
+        <w:t>update user set password=password('</w:t>
+      </w:r>
+      <w:r>
+        <w:rPr>
+          <w:rFonts w:hint="eastAsia"/>
+        </w:rPr>
+        <w:t>root</w:t>
+      </w:r>
+      <w:r>
+        <w:t>') where user='root' and host='localhost';</w:t>
+      </w:r>
+    </w:p>
+    <w:tbl>
+      <w:tblPr>
+        <w:tblStyle w:val="ae"/>
+        <w:tblW w:w="0" w:type="auto"/>
+        <w:tblLook w:val="04A0" w:firstRow="1" w:lastRow="0" w:firstColumn="1" w:lastColumn="0" w:noHBand="0" w:noVBand="1"/>
+      </w:tblPr>
+      <w:tblGrid>
+        <w:gridCol w:w="8296"/>
+      </w:tblGrid>
+      <w:tr>
+        <w:tc>
+          <w:tcPr>
+            <w:tcW w:w="8296" w:type="dxa"/>
+          </w:tcPr>
+          <w:p>
+            <w:pPr>
+              <w:rPr>
+                <w:rFonts w:hint="eastAsia"/>
+              </w:rPr>
+            </w:pPr>
+            <w:r>
+              <w:rPr>
+                <w:noProof/>
+              </w:rPr>
+              <w:drawing>
+                <wp:inline distT="0" distB="0" distL="0" distR="0" wp14:anchorId="28249D25" wp14:editId="1FAD5FF9">
+                  <wp:extent cx="8466554" cy="655377"/>
+                  <wp:effectExtent l="0" t="0" r="0" b="0"/>
+                  <wp:docPr id="48216774" name="图片 1"/>
+                  <wp:cNvGraphicFramePr>
+                    <a:graphicFrameLocks xmlns:a="http://schemas.openxmlformats.org/drawingml/2006/main" noChangeAspect="1"/>
+                  </wp:cNvGraphicFramePr>
+                  <a:graphic xmlns:a="http://schemas.openxmlformats.org/drawingml/2006/main">
+                    <a:graphicData uri="http://schemas.openxmlformats.org/drawingml/2006/picture">
+                      <pic:pic xmlns:pic="http://schemas.openxmlformats.org/drawingml/2006/picture">
+                        <pic:nvPicPr>
+                          <pic:cNvPr id="48216774" name=""/>
+                          <pic:cNvPicPr/>
+                        </pic:nvPicPr>
+                        <pic:blipFill>
+                          <a:blip r:embed="rId39"/>
+                          <a:stretch>
+                            <a:fillRect/>
+                          </a:stretch>
+                        </pic:blipFill>
+                        <pic:spPr>
+                          <a:xfrm>
+                            <a:off x="0" y="0"/>
+                            <a:ext cx="8466554" cy="655377"/>
+                          </a:xfrm>
+                          <a:prstGeom prst="rect">
+                            <a:avLst/>
+                          </a:prstGeom>
+                        </pic:spPr>
+                      </pic:pic>
+                    </a:graphicData>
+                  </a:graphic>
+                </wp:inline>
+              </w:drawing>
+            </w:r>
+          </w:p>
+        </w:tc>
+      </w:tr>
+    </w:tbl>
+    <w:p>
+      <w:pPr>
+        <w:pStyle w:val="3"/>
+        <w:rPr>
+          <w:rFonts w:hint="eastAsia"/>
+        </w:rPr>
+      </w:pPr>
+      <w:r>
+        <w:rPr>
+          <w:rFonts w:hint="eastAsia"/>
+        </w:rPr>
+        <w:t>11.然后需要退出mysql登录,然后重新启动MySQL服务</w:t>
+      </w:r>
+    </w:p>
+    <w:tbl>
+      <w:tblPr>
+        <w:tblStyle w:val="ae"/>
+        <w:tblW w:w="0" w:type="auto"/>
+        <w:tblLook w:val="04A0" w:firstRow="1" w:lastRow="0" w:firstColumn="1" w:lastColumn="0" w:noHBand="0" w:noVBand="1"/>
+      </w:tblPr>
+      <w:tblGrid>
+        <w:gridCol w:w="8296"/>
+      </w:tblGrid>
+      <w:tr>
+        <w:tc>
+          <w:tcPr>
+            <w:tcW w:w="8296" w:type="dxa"/>
+          </w:tcPr>
+          <w:p>
+            <w:pPr>
+              <w:rPr>
+                <w:rFonts w:hint="eastAsia"/>
+              </w:rPr>
+            </w:pPr>
+            <w:r>
+              <w:rPr>
+                <w:noProof/>
+              </w:rPr>
+              <w:drawing>
+                <wp:inline distT="0" distB="0" distL="0" distR="0" wp14:anchorId="2F3B7C0F" wp14:editId="181304C6">
+                  <wp:extent cx="7521592" cy="6812870"/>
+                  <wp:effectExtent l="0" t="0" r="3175" b="7620"/>
+                  <wp:docPr id="1950372910" name="图片 1"/>
+                  <wp:cNvGraphicFramePr>
+                    <a:graphicFrameLocks xmlns:a="http://schemas.openxmlformats.org/drawingml/2006/main" noChangeAspect="1"/>
+                  </wp:cNvGraphicFramePr>
+                  <a:graphic xmlns:a="http://schemas.openxmlformats.org/drawingml/2006/main">
+                    <a:graphicData uri="http://schemas.openxmlformats.org/drawingml/2006/picture">
+                      <pic:pic xmlns:pic="http://schemas.openxmlformats.org/drawingml/2006/picture">
+                        <pic:nvPicPr>
+                          <pic:cNvPr id="1950372910" name=""/>
+                          <pic:cNvPicPr/>
+                        </pic:nvPicPr>
+                        <pic:blipFill>
+                          <a:blip r:embed="rId40"/>
+                          <a:stretch>
+                            <a:fillRect/>
+                          </a:stretch>
+                        </pic:blipFill>
+                        <pic:spPr>
+                          <a:xfrm>
+                            <a:off x="0" y="0"/>
+                            <a:ext cx="7521592" cy="6812870"/>
+                          </a:xfrm>
+                          <a:prstGeom prst="rect">
+                            <a:avLst/>
+                          </a:prstGeom>
+                        </pic:spPr>
+                      </pic:pic>
+                    </a:graphicData>
+                  </a:graphic>
+                </wp:inline>
+              </w:drawing>
+            </w:r>
+          </w:p>
+        </w:tc>
+      </w:tr>
+    </w:tbl>
+    <w:p>
+      <w:pPr>
+        <w:rPr>
+          <w:rFonts w:hint="eastAsia"/>
+        </w:rPr>
+      </w:pPr>
+    </w:p>
+    <w:p>
+      <w:pPr>
+        <w:pStyle w:val="3"/>
+        <w:rPr>
+          <w:rFonts w:hint="eastAsia"/>
+        </w:rPr>
+      </w:pPr>
+      <w:r>
+        <w:rPr>
+          <w:rFonts w:hint="eastAsia"/>
+        </w:rPr>
+        <w:t>12.然后我们重新登录,发现可以支持登录了</w:t>
+      </w:r>
+    </w:p>
+    <w:tbl>
+      <w:tblPr>
+        <w:tblStyle w:val="ae"/>
+        <w:tblW w:w="0" w:type="auto"/>
+        <w:tblLook w:val="04A0" w:firstRow="1" w:lastRow="0" w:firstColumn="1" w:lastColumn="0" w:noHBand="0" w:noVBand="1"/>
+      </w:tblPr>
+      <w:tblGrid>
+        <w:gridCol w:w="8296"/>
+      </w:tblGrid>
+      <w:tr>
+        <w:tc>
+          <w:tcPr>
+            <w:tcW w:w="8296" w:type="dxa"/>
+          </w:tcPr>
+          <w:p>
+            <w:pPr>
+              <w:rPr>
+                <w:rFonts w:hint="eastAsia"/>
+              </w:rPr>
+            </w:pPr>
+            <w:r>
+              <w:rPr>
+                <w:noProof/>
+              </w:rPr>
+              <w:drawing>
+                <wp:inline distT="0" distB="0" distL="0" distR="0" wp14:anchorId="4086108F" wp14:editId="723604FA">
+                  <wp:extent cx="7879763" cy="3688400"/>
+                  <wp:effectExtent l="0" t="0" r="6985" b="7620"/>
+                  <wp:docPr id="1774864079" name="图片 1"/>
+                  <wp:cNvGraphicFramePr>
+                    <a:graphicFrameLocks xmlns:a="http://schemas.openxmlformats.org/drawingml/2006/main" noChangeAspect="1"/>
+                  </wp:cNvGraphicFramePr>
+                  <a:graphic xmlns:a="http://schemas.openxmlformats.org/drawingml/2006/main">
+                    <a:graphicData uri="http://schemas.openxmlformats.org/drawingml/2006/picture">
+                      <pic:pic xmlns:pic="http://schemas.openxmlformats.org/drawingml/2006/picture">
+                        <pic:nvPicPr>
+                          <pic:cNvPr id="1774864079" name=""/>
+                          <pic:cNvPicPr/>
+                        </pic:nvPicPr>
+                        <pic:blipFill>
+                          <a:blip r:embed="rId41"/>
+                          <a:stretch>
+                            <a:fillRect/>
+                          </a:stretch>
+                        </pic:blipFill>
+                        <pic:spPr>
+                          <a:xfrm>
+                            <a:off x="0" y="0"/>
+                            <a:ext cx="7879763" cy="3688400"/>
+                          </a:xfrm>
+                          <a:prstGeom prst="rect">
+                            <a:avLst/>
+                          </a:prstGeom>
+                        </pic:spPr>
+                      </pic:pic>
+                    </a:graphicData>
+                  </a:graphic>
+                </wp:inline>
+              </w:drawing>
+            </w:r>
+          </w:p>
+        </w:tc>
+      </w:tr>
+    </w:tbl>
+    <w:p>
+      <w:pPr>
+        <w:rPr>
+          <w:rFonts w:hint="eastAsia"/>
+        </w:rPr>
+      </w:pPr>
+    </w:p>
+    <w:p>
+      <w:pPr>
+        <w:pStyle w:val="2"/>
+        <w:rPr>
+          <w:rFonts w:hint="eastAsia"/>
+        </w:rPr>
+      </w:pPr>
+      <w:r>
+        <w:rPr>
+          <w:rFonts w:hint="eastAsia"/>
+        </w:rPr>
+        <w:t xml:space="preserve">8&gt;有关SQL语句的使用,参考: </w:t>
+      </w:r>
+      <w:hyperlink r:id="rId42" w:history="1">
+        <w:r>
+          <w:rPr>
+            <w:rStyle w:val="af3"/>
+            <w:rFonts w:hint="eastAsia"/>
+          </w:rPr>
+          <w:t>mysql数据库SQL语句学习</w:t>
+        </w:r>
+      </w:hyperlink>
+    </w:p>
+    <w:p>
+      <w:pPr>
+        <w:pStyle w:val="1"/>
+        <w:rPr>
+          <w:rFonts w:hint="eastAsia"/>
+        </w:rPr>
+      </w:pPr>
+      <w:r>
+        <w:rPr>
+          <w:rFonts w:hint="eastAsia"/>
+        </w:rPr>
+        <w:t>3.安装flask操作MySQL的第三方库</w:t>
+      </w:r>
+    </w:p>
+    <w:p>
+      <w:pPr>
+        <w:pStyle w:val="2"/>
+        <w:rPr>
+          <w:rFonts w:hint="eastAsia"/>
+        </w:rPr>
+      </w:pPr>
+      <w:r>
+        <w:rPr>
+          <w:rFonts w:hint="eastAsia"/>
+        </w:rPr>
+        <w:t>1&gt;</w:t>
+      </w:r>
+      <w:r>
+        <w:t>安装flask-sqlalchemy的扩展</w:t>
+      </w:r>
+    </w:p>
+    <w:p>
+      <w:pPr>
+        <w:pStyle w:val="3"/>
+        <w:rPr>
+          <w:rFonts w:hint="eastAsia"/>
+        </w:rPr>
+      </w:pPr>
+      <w:r>
+        <w:t>pip install -U Flask-SQLAlchemy</w:t>
+      </w:r>
+    </w:p>
+    <w:p>
+      <w:pPr>
+        <w:rPr>
+          <w:rFonts w:hint="eastAsia"/>
+        </w:rPr>
+      </w:pPr>
+    </w:p>
+    <w:p>
+      <w:pPr>
+        <w:pStyle w:val="2"/>
+        <w:rPr>
+          <w:rFonts w:hint="eastAsia"/>
+        </w:rPr>
+      </w:pPr>
+      <w:r>
+        <w:rPr>
+          <w:rFonts w:hint="eastAsia"/>
+        </w:rPr>
+        <w:t>2&gt;</w:t>
+      </w:r>
+      <w:r>
+        <w:t>python3：要连接mysql数据库，仍需要安装pymysql</w:t>
+      </w:r>
+    </w:p>
+    <w:p>
+      <w:pPr>
+        <w:pStyle w:val="3"/>
+        <w:rPr>
+          <w:rFonts w:hint="eastAsia"/>
+        </w:rPr>
+      </w:pPr>
+      <w:r>
+        <w:t>pip install pymysql</w:t>
+      </w:r>
+    </w:p>
+    <w:p>
+      <w:pPr>
+        <w:pStyle w:val="3"/>
+        <w:rPr>
+          <w:rFonts w:hint="eastAsia"/>
+        </w:rPr>
+      </w:pPr>
+      <w:r>
+        <w:rPr>
+          <w:rFonts w:hint="eastAsia"/>
+        </w:rPr>
+        <w:t>关于用python+pymysql来操作MySQL数据库,参考</w:t>
+      </w:r>
+      <w:r>
+        <w:t>”</w:t>
+      </w:r>
+      <w:r>
+        <w:rPr>
+          <w:rFonts w:hint="eastAsia"/>
+        </w:rPr>
+        <w:t xml:space="preserve"> </w:t>
+      </w:r>
+      <w:r>
+        <w:rPr>
+          <w:rFonts w:hint="eastAsia"/>
+        </w:rPr>
+        <w:t>python+pymysql操作MySQL.md</w:t>
+      </w:r>
+      <w:r>
+        <w:t>”</w:t>
+      </w:r>
+    </w:p>
+    <w:p>
+      <w:pPr>
+        <w:pStyle w:val="2"/>
+        <w:rPr>
+          <w:rFonts w:hint="eastAsia"/>
+        </w:rPr>
+      </w:pPr>
+      <w:r>
+        <w:rPr>
+          <w:rFonts w:hint="eastAsia"/>
+        </w:rPr>
+        <w:t>3&gt;</w:t>
+      </w:r>
+      <w:r>
+        <w:t>常用的SQLAlchemy字段类型</w:t>
+      </w:r>
+    </w:p>
+    <w:p>
+      <w:pPr>
+        <w:rPr>
+          <w:rFonts w:hint="eastAsia"/>
+        </w:rPr>
+      </w:pPr>
+      <w:r>
+        <w:t>上面看完了如何设置连接数据库，那么来看看，使用SQLAlchemy创建数据模型的时候，基本的字段类型如下：</w:t>
+      </w:r>
+    </w:p>
+    <w:tbl>
+      <w:tblPr>
+        <w:tblW w:w="0" w:type="auto"/>
+        <w:tblCellSpacing w:w="0" w:type="dxa"/>
+        <w:tblBorders>
+          <w:top w:val="single" w:sz="4" w:space="0" w:color="auto"/>
+          <w:left w:val="single" w:sz="4" w:space="0" w:color="auto"/>
+          <w:bottom w:val="single" w:sz="4" w:space="0" w:color="auto"/>
+          <w:right w:val="single" w:sz="4" w:space="0" w:color="auto"/>
+          <w:insideH w:val="single" w:sz="4" w:space="0" w:color="auto"/>
+          <w:insideV w:val="single" w:sz="4" w:space="0" w:color="auto"/>
+        </w:tblBorders>
+        <w:tblCellMar>
+          <w:top w:w="15" w:type="dxa"/>
+          <w:left w:w="15" w:type="dxa"/>
+          <w:bottom w:w="15" w:type="dxa"/>
+          <w:right w:w="15" w:type="dxa"/>
+        </w:tblCellMar>
+        <w:tblLook w:val="04A0" w:firstRow="1" w:lastRow="0" w:firstColumn="1" w:lastColumn="0" w:noHBand="0" w:noVBand="1"/>
+      </w:tblPr>
+      <w:tblGrid>
+        <w:gridCol w:w="1551"/>
+        <w:gridCol w:w="2242"/>
+        <w:gridCol w:w="4503"/>
+      </w:tblGrid>
+      <w:tr>
+        <w:trPr>
+          <w:tblHeader/>
+          <w:tblCellSpacing w:w="0" w:type="dxa"/>
+        </w:trPr>
+        <w:tc>
+          <w:tcPr>
+            <w:tcW w:w="0" w:type="auto"/>
+            <w:vAlign w:val="center"/>
+            <w:hideMark/>
+          </w:tcPr>
+          <w:p>
+            <w:pPr>
+              <w:rPr>
+                <w:rFonts w:hint="eastAsia"/>
+                <w:b/>
+                <w:bCs/>
+                <w:sz w:val="28"/>
+                <w:szCs w:val="28"/>
+              </w:rPr>
+            </w:pPr>
+            <w:r>
+              <w:rPr>
+                <w:b/>
+                <w:bCs/>
+                <w:sz w:val="28"/>
+                <w:szCs w:val="28"/>
+              </w:rPr>
+              <w:t>类型名</w:t>
+            </w:r>
+          </w:p>
+        </w:tc>
+        <w:tc>
+          <w:tcPr>
+            <w:tcW w:w="0" w:type="auto"/>
+            <w:vAlign w:val="center"/>
+            <w:hideMark/>
+          </w:tcPr>
+          <w:p>
+            <w:pPr>
+              <w:rPr>
+                <w:rFonts w:hint="eastAsia"/>
+                <w:b/>
+                <w:bCs/>
+                <w:sz w:val="28"/>
+                <w:szCs w:val="28"/>
+              </w:rPr>
+            </w:pPr>
+            <w:r>
+              <w:rPr>
+                <w:b/>
+                <w:bCs/>
+                <w:sz w:val="28"/>
+                <w:szCs w:val="28"/>
+              </w:rPr>
+              <w:t>python中类型</w:t>
+            </w:r>
+          </w:p>
+        </w:tc>
+        <w:tc>
+          <w:tcPr>
+            <w:tcW w:w="0" w:type="auto"/>
+            <w:vAlign w:val="center"/>
+            <w:hideMark/>
+          </w:tcPr>
+          <w:p>
+            <w:pPr>
+              <w:rPr>
+                <w:rFonts w:hint="eastAsia"/>
+                <w:b/>
+                <w:bCs/>
+                <w:sz w:val="28"/>
+                <w:szCs w:val="28"/>
+              </w:rPr>
+            </w:pPr>
+            <w:r>
+              <w:rPr>
+                <w:b/>
+                <w:bCs/>
+                <w:sz w:val="28"/>
+                <w:szCs w:val="28"/>
+              </w:rPr>
+              <w:t>说明</w:t>
+            </w:r>
+          </w:p>
+        </w:tc>
+      </w:tr>
+      <w:tr>
+        <w:trPr>
+          <w:tblCellSpacing w:w="0" w:type="dxa"/>
+        </w:trPr>
+        <w:tc>
+          <w:tcPr>
+            <w:tcW w:w="0" w:type="auto"/>
+            <w:vAlign w:val="center"/>
+            <w:hideMark/>
+          </w:tcPr>
+          <w:p>
+            <w:pPr>
+              <w:rPr>
+                <w:rFonts w:hint="eastAsia"/>
+                <w:sz w:val="28"/>
+                <w:szCs w:val="28"/>
+              </w:rPr>
+            </w:pPr>
+            <w:r>
+              <w:rPr>
+                <w:sz w:val="28"/>
+                <w:szCs w:val="28"/>
+              </w:rPr>
+              <w:t>Integer</w:t>
+            </w:r>
+          </w:p>
+        </w:tc>
+        <w:tc>
+          <w:tcPr>
+            <w:tcW w:w="0" w:type="auto"/>
+            <w:vAlign w:val="center"/>
+            <w:hideMark/>
+          </w:tcPr>
+          <w:p>
+            <w:pPr>
+              <w:rPr>
+                <w:rFonts w:hint="eastAsia"/>
+                <w:sz w:val="28"/>
+                <w:szCs w:val="28"/>
+              </w:rPr>
+            </w:pPr>
+            <w:r>
+              <w:rPr>
+                <w:sz w:val="28"/>
+                <w:szCs w:val="28"/>
+              </w:rPr>
+              <w:t>int</w:t>
+            </w:r>
+          </w:p>
+        </w:tc>
+        <w:tc>
+          <w:tcPr>
+            <w:tcW w:w="0" w:type="auto"/>
+            <w:vAlign w:val="center"/>
+            <w:hideMark/>
+          </w:tcPr>
+          <w:p>
+            <w:pPr>
+              <w:rPr>
+                <w:rFonts w:hint="eastAsia"/>
+                <w:sz w:val="28"/>
+                <w:szCs w:val="28"/>
+              </w:rPr>
+            </w:pPr>
+            <w:r>
+              <w:rPr>
+                <w:sz w:val="28"/>
+                <w:szCs w:val="28"/>
+              </w:rPr>
+              <w:t>普通整数，一般是32位</w:t>
+            </w:r>
+          </w:p>
+        </w:tc>
+      </w:tr>
+      <w:tr>
+        <w:trPr>
+          <w:tblCellSpacing w:w="0" w:type="dxa"/>
+        </w:trPr>
+        <w:tc>
+          <w:tcPr>
+            <w:tcW w:w="0" w:type="auto"/>
+            <w:vAlign w:val="center"/>
+            <w:hideMark/>
+          </w:tcPr>
+          <w:p>
+            <w:pPr>
+              <w:rPr>
+                <w:rFonts w:hint="eastAsia"/>
+                <w:sz w:val="28"/>
+                <w:szCs w:val="28"/>
+              </w:rPr>
+            </w:pPr>
+            <w:r>
+              <w:rPr>
+                <w:sz w:val="28"/>
+                <w:szCs w:val="28"/>
+              </w:rPr>
+              <w:t>SmallInteger</w:t>
+            </w:r>
+          </w:p>
+        </w:tc>
+        <w:tc>
+          <w:tcPr>
+            <w:tcW w:w="0" w:type="auto"/>
+            <w:vAlign w:val="center"/>
+            <w:hideMark/>
+          </w:tcPr>
+          <w:p>
+            <w:pPr>
+              <w:rPr>
+                <w:rFonts w:hint="eastAsia"/>
+                <w:sz w:val="28"/>
+                <w:szCs w:val="28"/>
+              </w:rPr>
+            </w:pPr>
+            <w:r>
+              <w:rPr>
+                <w:sz w:val="28"/>
+                <w:szCs w:val="28"/>
+              </w:rPr>
+              <w:t>int</w:t>
+            </w:r>
+          </w:p>
+        </w:tc>
+        <w:tc>
+          <w:tcPr>
+            <w:tcW w:w="0" w:type="auto"/>
+            <w:vAlign w:val="center"/>
+            <w:hideMark/>
+          </w:tcPr>
+          <w:p>
+            <w:pPr>
+              <w:rPr>
+                <w:rFonts w:hint="eastAsia"/>
+                <w:sz w:val="28"/>
+                <w:szCs w:val="28"/>
+              </w:rPr>
+            </w:pPr>
+            <w:r>
+              <w:rPr>
+                <w:sz w:val="28"/>
+                <w:szCs w:val="28"/>
+              </w:rPr>
+              <w:t>取值范围小的整数，一般是16位</w:t>
+            </w:r>
+          </w:p>
+        </w:tc>
+      </w:tr>
+      <w:tr>
+        <w:trPr>
+          <w:tblCellSpacing w:w="0" w:type="dxa"/>
+        </w:trPr>
+        <w:tc>
+          <w:tcPr>
+            <w:tcW w:w="0" w:type="auto"/>
+            <w:vAlign w:val="center"/>
+            <w:hideMark/>
+          </w:tcPr>
+          <w:p>
+            <w:pPr>
+              <w:rPr>
+                <w:rFonts w:hint="eastAsia"/>
+                <w:sz w:val="28"/>
+                <w:szCs w:val="28"/>
+              </w:rPr>
+            </w:pPr>
+            <w:r>
+              <w:rPr>
+                <w:sz w:val="28"/>
+                <w:szCs w:val="28"/>
+              </w:rPr>
+              <w:t>BigInteger</w:t>
+            </w:r>
+          </w:p>
+        </w:tc>
+        <w:tc>
+          <w:tcPr>
+            <w:tcW w:w="0" w:type="auto"/>
+            <w:vAlign w:val="center"/>
+            <w:hideMark/>
+          </w:tcPr>
+          <w:p>
+            <w:pPr>
+              <w:rPr>
+                <w:rFonts w:hint="eastAsia"/>
+                <w:sz w:val="28"/>
+                <w:szCs w:val="28"/>
+              </w:rPr>
+            </w:pPr>
+            <w:r>
+              <w:rPr>
+                <w:sz w:val="28"/>
+                <w:szCs w:val="28"/>
+              </w:rPr>
+              <w:t>int或long</w:t>
+            </w:r>
+          </w:p>
+        </w:tc>
+        <w:tc>
+          <w:tcPr>
+            <w:tcW w:w="0" w:type="auto"/>
+            <w:vAlign w:val="center"/>
+            <w:hideMark/>
+          </w:tcPr>
+          <w:p>
+            <w:pPr>
+              <w:rPr>
+                <w:rFonts w:hint="eastAsia"/>
+                <w:sz w:val="28"/>
+                <w:szCs w:val="28"/>
+              </w:rPr>
+            </w:pPr>
+            <w:r>
+              <w:rPr>
+                <w:sz w:val="28"/>
+                <w:szCs w:val="28"/>
+              </w:rPr>
+              <w:t>不限制精度的整数</w:t>
+            </w:r>
+          </w:p>
+        </w:tc>
+      </w:tr>
+      <w:tr>
+        <w:trPr>
+          <w:tblCellSpacing w:w="0" w:type="dxa"/>
+        </w:trPr>
+        <w:tc>
+          <w:tcPr>
+            <w:tcW w:w="0" w:type="auto"/>
+            <w:vAlign w:val="center"/>
+            <w:hideMark/>
+          </w:tcPr>
+          <w:p>
+            <w:pPr>
+              <w:rPr>
+                <w:rFonts w:hint="eastAsia"/>
+                <w:sz w:val="28"/>
+                <w:szCs w:val="28"/>
+              </w:rPr>
+            </w:pPr>
+            <w:r>
+              <w:rPr>
+                <w:sz w:val="28"/>
+                <w:szCs w:val="28"/>
+              </w:rPr>
+              <w:t>Float</w:t>
+            </w:r>
+          </w:p>
+        </w:tc>
+        <w:tc>
+          <w:tcPr>
+            <w:tcW w:w="0" w:type="auto"/>
+            <w:vAlign w:val="center"/>
+            <w:hideMark/>
+          </w:tcPr>
+          <w:p>
+            <w:pPr>
+              <w:rPr>
+                <w:rFonts w:hint="eastAsia"/>
+                <w:sz w:val="28"/>
+                <w:szCs w:val="28"/>
+              </w:rPr>
+            </w:pPr>
+            <w:r>
+              <w:rPr>
+                <w:sz w:val="28"/>
+                <w:szCs w:val="28"/>
+              </w:rPr>
+              <w:t>float</w:t>
+            </w:r>
+          </w:p>
+        </w:tc>
+        <w:tc>
+          <w:tcPr>
+            <w:tcW w:w="0" w:type="auto"/>
+            <w:vAlign w:val="center"/>
+            <w:hideMark/>
+          </w:tcPr>
+          <w:p>
+            <w:pPr>
+              <w:rPr>
+                <w:rFonts w:hint="eastAsia"/>
+                <w:sz w:val="28"/>
+                <w:szCs w:val="28"/>
+              </w:rPr>
+            </w:pPr>
+            <w:r>
+              <w:rPr>
+                <w:sz w:val="28"/>
+                <w:szCs w:val="28"/>
+              </w:rPr>
+              <w:t>浮点数</w:t>
+            </w:r>
+          </w:p>
+        </w:tc>
+      </w:tr>
+      <w:tr>
+        <w:trPr>
+          <w:tblCellSpacing w:w="0" w:type="dxa"/>
+        </w:trPr>
+        <w:tc>
+          <w:tcPr>
+            <w:tcW w:w="0" w:type="auto"/>
+            <w:vAlign w:val="center"/>
+            <w:hideMark/>
+          </w:tcPr>
+          <w:p>
+            <w:pPr>
+              <w:rPr>
+                <w:rFonts w:hint="eastAsia"/>
+                <w:sz w:val="28"/>
+                <w:szCs w:val="28"/>
+              </w:rPr>
+            </w:pPr>
+            <w:r>
+              <w:rPr>
+                <w:sz w:val="28"/>
+                <w:szCs w:val="28"/>
+              </w:rPr>
+              <w:t>Numeric</w:t>
+            </w:r>
+          </w:p>
+        </w:tc>
+        <w:tc>
+          <w:tcPr>
+            <w:tcW w:w="0" w:type="auto"/>
+            <w:vAlign w:val="center"/>
+            <w:hideMark/>
+          </w:tcPr>
+          <w:p>
+            <w:pPr>
+              <w:rPr>
+                <w:rFonts w:hint="eastAsia"/>
+                <w:sz w:val="28"/>
+                <w:szCs w:val="28"/>
+              </w:rPr>
+            </w:pPr>
+            <w:r>
+              <w:rPr>
+                <w:sz w:val="28"/>
+                <w:szCs w:val="28"/>
+              </w:rPr>
+              <w:t>decimal.Decimal</w:t>
+            </w:r>
+          </w:p>
+        </w:tc>
+        <w:tc>
+          <w:tcPr>
+            <w:tcW w:w="0" w:type="auto"/>
+            <w:vAlign w:val="center"/>
+            <w:hideMark/>
+          </w:tcPr>
+          <w:p>
+            <w:pPr>
+              <w:rPr>
+                <w:rFonts w:hint="eastAsia"/>
+                <w:sz w:val="28"/>
+                <w:szCs w:val="28"/>
+              </w:rPr>
+            </w:pPr>
+            <w:r>
+              <w:rPr>
+                <w:sz w:val="28"/>
+                <w:szCs w:val="28"/>
+              </w:rPr>
+              <w:t>普通整数，一般是32位</w:t>
+            </w:r>
+          </w:p>
+        </w:tc>
+      </w:tr>
+      <w:tr>
+        <w:trPr>
+          <w:tblCellSpacing w:w="0" w:type="dxa"/>
+        </w:trPr>
+        <w:tc>
+          <w:tcPr>
+            <w:tcW w:w="0" w:type="auto"/>
+            <w:vAlign w:val="center"/>
+            <w:hideMark/>
+          </w:tcPr>
+          <w:p>
+            <w:pPr>
+              <w:rPr>
+                <w:rFonts w:hint="eastAsia"/>
+                <w:sz w:val="28"/>
+                <w:szCs w:val="28"/>
+              </w:rPr>
+            </w:pPr>
+            <w:r>
+              <w:rPr>
+                <w:sz w:val="28"/>
+                <w:szCs w:val="28"/>
+              </w:rPr>
+              <w:t>String</w:t>
+            </w:r>
+          </w:p>
+        </w:tc>
+        <w:tc>
+          <w:tcPr>
+            <w:tcW w:w="0" w:type="auto"/>
+            <w:vAlign w:val="center"/>
+            <w:hideMark/>
+          </w:tcPr>
+          <w:p>
+            <w:pPr>
+              <w:rPr>
+                <w:rFonts w:hint="eastAsia"/>
+                <w:sz w:val="28"/>
+                <w:szCs w:val="28"/>
+              </w:rPr>
+            </w:pPr>
+            <w:r>
+              <w:rPr>
+                <w:sz w:val="28"/>
+                <w:szCs w:val="28"/>
+              </w:rPr>
+              <w:t>str</w:t>
+            </w:r>
+          </w:p>
+        </w:tc>
+        <w:tc>
+          <w:tcPr>
+            <w:tcW w:w="0" w:type="auto"/>
+            <w:vAlign w:val="center"/>
+            <w:hideMark/>
+          </w:tcPr>
+          <w:p>
+            <w:pPr>
+              <w:rPr>
+                <w:rFonts w:hint="eastAsia"/>
+                <w:sz w:val="28"/>
+                <w:szCs w:val="28"/>
+              </w:rPr>
+            </w:pPr>
+            <w:r>
+              <w:rPr>
+                <w:sz w:val="28"/>
+                <w:szCs w:val="28"/>
+              </w:rPr>
+              <w:t>变长字符串</w:t>
+            </w:r>
+          </w:p>
+        </w:tc>
+      </w:tr>
+      <w:tr>
+        <w:trPr>
+          <w:tblCellSpacing w:w="0" w:type="dxa"/>
+        </w:trPr>
+        <w:tc>
+          <w:tcPr>
+            <w:tcW w:w="0" w:type="auto"/>
+            <w:vAlign w:val="center"/>
+            <w:hideMark/>
+          </w:tcPr>
+          <w:p>
+            <w:pPr>
+              <w:rPr>
+                <w:rFonts w:hint="eastAsia"/>
+                <w:sz w:val="28"/>
+                <w:szCs w:val="28"/>
+              </w:rPr>
+            </w:pPr>
+            <w:r>
+              <w:rPr>
+                <w:sz w:val="28"/>
+                <w:szCs w:val="28"/>
+              </w:rPr>
+              <w:t>Text</w:t>
+            </w:r>
+          </w:p>
+        </w:tc>
+        <w:tc>
+          <w:tcPr>
+            <w:tcW w:w="0" w:type="auto"/>
+            <w:vAlign w:val="center"/>
+            <w:hideMark/>
+          </w:tcPr>
+          <w:p>
+            <w:pPr>
+              <w:rPr>
+                <w:rFonts w:hint="eastAsia"/>
+                <w:sz w:val="28"/>
+                <w:szCs w:val="28"/>
+              </w:rPr>
+            </w:pPr>
+            <w:r>
+              <w:rPr>
+                <w:sz w:val="28"/>
+                <w:szCs w:val="28"/>
+              </w:rPr>
+              <w:t>str</w:t>
+            </w:r>
+          </w:p>
+        </w:tc>
+        <w:tc>
+          <w:tcPr>
+            <w:tcW w:w="0" w:type="auto"/>
+            <w:vAlign w:val="center"/>
+            <w:hideMark/>
+          </w:tcPr>
+          <w:p>
+            <w:pPr>
+              <w:rPr>
+                <w:rFonts w:hint="eastAsia"/>
+                <w:sz w:val="28"/>
+                <w:szCs w:val="28"/>
+              </w:rPr>
+            </w:pPr>
+            <w:r>
+              <w:rPr>
+                <w:sz w:val="28"/>
+                <w:szCs w:val="28"/>
+              </w:rPr>
+              <w:t>变长字符串，对较长或不限长度的字符串做了优化</w:t>
+            </w:r>
+          </w:p>
+        </w:tc>
+      </w:tr>
+      <w:tr>
+        <w:trPr>
+          <w:tblCellSpacing w:w="0" w:type="dxa"/>
+        </w:trPr>
+        <w:tc>
+          <w:tcPr>
+            <w:tcW w:w="0" w:type="auto"/>
+            <w:vAlign w:val="center"/>
+            <w:hideMark/>
+          </w:tcPr>
+          <w:p>
+            <w:pPr>
+              <w:rPr>
+                <w:rFonts w:hint="eastAsia"/>
+                <w:sz w:val="28"/>
+                <w:szCs w:val="28"/>
+              </w:rPr>
+            </w:pPr>
+            <w:r>
+              <w:rPr>
+                <w:sz w:val="28"/>
+                <w:szCs w:val="28"/>
+              </w:rPr>
+              <w:t>Unicode</w:t>
+            </w:r>
+          </w:p>
+        </w:tc>
+        <w:tc>
+          <w:tcPr>
+            <w:tcW w:w="0" w:type="auto"/>
+            <w:vAlign w:val="center"/>
+            <w:hideMark/>
+          </w:tcPr>
+          <w:p>
+            <w:pPr>
+              <w:rPr>
+                <w:rFonts w:hint="eastAsia"/>
+                <w:sz w:val="28"/>
+                <w:szCs w:val="28"/>
+              </w:rPr>
+            </w:pPr>
+            <w:r>
+              <w:rPr>
+                <w:sz w:val="28"/>
+                <w:szCs w:val="28"/>
+              </w:rPr>
+              <w:t>unicode</w:t>
+            </w:r>
+          </w:p>
+        </w:tc>
+        <w:tc>
+          <w:tcPr>
+            <w:tcW w:w="0" w:type="auto"/>
+            <w:vAlign w:val="center"/>
+            <w:hideMark/>
+          </w:tcPr>
+          <w:p>
+            <w:pPr>
+              <w:rPr>
+                <w:rFonts w:hint="eastAsia"/>
+                <w:sz w:val="28"/>
+                <w:szCs w:val="28"/>
+              </w:rPr>
+            </w:pPr>
+            <w:r>
+              <w:rPr>
+                <w:sz w:val="28"/>
+                <w:szCs w:val="28"/>
+              </w:rPr>
+              <w:t>变长Unicode字符串</w:t>
+            </w:r>
+          </w:p>
+        </w:tc>
+      </w:tr>
+      <w:tr>
+        <w:trPr>
+          <w:tblCellSpacing w:w="0" w:type="dxa"/>
+        </w:trPr>
+        <w:tc>
+          <w:tcPr>
+            <w:tcW w:w="0" w:type="auto"/>
+            <w:vAlign w:val="center"/>
+            <w:hideMark/>
+          </w:tcPr>
+          <w:p>
+            <w:pPr>
+              <w:rPr>
+                <w:rFonts w:hint="eastAsia"/>
+                <w:sz w:val="28"/>
+                <w:szCs w:val="28"/>
+              </w:rPr>
+            </w:pPr>
+            <w:r>
+              <w:rPr>
+                <w:sz w:val="28"/>
+                <w:szCs w:val="28"/>
+              </w:rPr>
+              <w:t>UnicodeText</w:t>
+            </w:r>
+          </w:p>
+        </w:tc>
+        <w:tc>
+          <w:tcPr>
+            <w:tcW w:w="0" w:type="auto"/>
+            <w:vAlign w:val="center"/>
+            <w:hideMark/>
+          </w:tcPr>
+          <w:p>
+            <w:pPr>
+              <w:rPr>
+                <w:rFonts w:hint="eastAsia"/>
+                <w:sz w:val="28"/>
+                <w:szCs w:val="28"/>
+              </w:rPr>
+            </w:pPr>
+            <w:r>
+              <w:rPr>
+                <w:sz w:val="28"/>
+                <w:szCs w:val="28"/>
+              </w:rPr>
+              <w:t>unicode</w:t>
+            </w:r>
+          </w:p>
+        </w:tc>
+        <w:tc>
+          <w:tcPr>
+            <w:tcW w:w="0" w:type="auto"/>
+            <w:vAlign w:val="center"/>
+            <w:hideMark/>
+          </w:tcPr>
+          <w:p>
+            <w:pPr>
+              <w:rPr>
+                <w:rFonts w:hint="eastAsia"/>
+                <w:sz w:val="28"/>
+                <w:szCs w:val="28"/>
+              </w:rPr>
+            </w:pPr>
+            <w:r>
+              <w:rPr>
+                <w:sz w:val="28"/>
+                <w:szCs w:val="28"/>
+              </w:rPr>
+              <w:t>变长Unicode字符串，对较长或不限长度的字符串做了优化</w:t>
+            </w:r>
+          </w:p>
+        </w:tc>
+      </w:tr>
+      <w:tr>
+        <w:trPr>
+          <w:tblCellSpacing w:w="0" w:type="dxa"/>
+        </w:trPr>
+        <w:tc>
+          <w:tcPr>
+            <w:tcW w:w="0" w:type="auto"/>
+            <w:vAlign w:val="center"/>
+            <w:hideMark/>
+          </w:tcPr>
+          <w:p>
+            <w:pPr>
+              <w:rPr>
+                <w:rFonts w:hint="eastAsia"/>
+                <w:sz w:val="28"/>
+                <w:szCs w:val="28"/>
+              </w:rPr>
+            </w:pPr>
+            <w:r>
+              <w:rPr>
+                <w:sz w:val="28"/>
+                <w:szCs w:val="28"/>
+              </w:rPr>
+              <w:t>Boolean</w:t>
+            </w:r>
+          </w:p>
+        </w:tc>
+        <w:tc>
+          <w:tcPr>
+            <w:tcW w:w="0" w:type="auto"/>
+            <w:vAlign w:val="center"/>
+            <w:hideMark/>
+          </w:tcPr>
+          <w:p>
+            <w:pPr>
+              <w:rPr>
+                <w:rFonts w:hint="eastAsia"/>
+                <w:sz w:val="28"/>
+                <w:szCs w:val="28"/>
+              </w:rPr>
+            </w:pPr>
+            <w:r>
+              <w:rPr>
+                <w:sz w:val="28"/>
+                <w:szCs w:val="28"/>
+              </w:rPr>
+              <w:t>bool</w:t>
+            </w:r>
+          </w:p>
+        </w:tc>
+        <w:tc>
+          <w:tcPr>
+            <w:tcW w:w="0" w:type="auto"/>
+            <w:vAlign w:val="center"/>
+            <w:hideMark/>
+          </w:tcPr>
+          <w:p>
+            <w:pPr>
+              <w:rPr>
+                <w:rFonts w:hint="eastAsia"/>
+                <w:sz w:val="28"/>
+                <w:szCs w:val="28"/>
+              </w:rPr>
+            </w:pPr>
+            <w:r>
+              <w:rPr>
+                <w:sz w:val="28"/>
+                <w:szCs w:val="28"/>
+              </w:rPr>
+              <w:t>布尔值</w:t>
+            </w:r>
+          </w:p>
+        </w:tc>
+      </w:tr>
+      <w:tr>
+        <w:trPr>
+          <w:tblCellSpacing w:w="0" w:type="dxa"/>
+        </w:trPr>
+        <w:tc>
+          <w:tcPr>
+            <w:tcW w:w="0" w:type="auto"/>
+            <w:vAlign w:val="center"/>
+            <w:hideMark/>
+          </w:tcPr>
+          <w:p>
+            <w:pPr>
+              <w:rPr>
+                <w:rFonts w:hint="eastAsia"/>
+                <w:sz w:val="28"/>
+                <w:szCs w:val="28"/>
+              </w:rPr>
+            </w:pPr>
+            <w:r>
+              <w:rPr>
+                <w:sz w:val="28"/>
+                <w:szCs w:val="28"/>
+              </w:rPr>
+              <w:t>Date</w:t>
+            </w:r>
+          </w:p>
+        </w:tc>
+        <w:tc>
+          <w:tcPr>
+            <w:tcW w:w="0" w:type="auto"/>
+            <w:vAlign w:val="center"/>
+            <w:hideMark/>
+          </w:tcPr>
+          <w:p>
+            <w:pPr>
+              <w:rPr>
+                <w:rFonts w:hint="eastAsia"/>
+                <w:sz w:val="28"/>
+                <w:szCs w:val="28"/>
+              </w:rPr>
+            </w:pPr>
+            <w:r>
+              <w:rPr>
+                <w:sz w:val="28"/>
+                <w:szCs w:val="28"/>
+              </w:rPr>
+              <w:t>datetime.date</w:t>
+            </w:r>
+          </w:p>
+        </w:tc>
+        <w:tc>
+          <w:tcPr>
+            <w:tcW w:w="0" w:type="auto"/>
+            <w:vAlign w:val="center"/>
+            <w:hideMark/>
+          </w:tcPr>
+          <w:p>
+            <w:pPr>
+              <w:rPr>
+                <w:rFonts w:hint="eastAsia"/>
+                <w:sz w:val="28"/>
+                <w:szCs w:val="28"/>
+              </w:rPr>
+            </w:pPr>
+            <w:r>
+              <w:rPr>
+                <w:sz w:val="28"/>
+                <w:szCs w:val="28"/>
+              </w:rPr>
+              <w:t>时间</w:t>
+            </w:r>
+          </w:p>
+        </w:tc>
+      </w:tr>
+      <w:tr>
+        <w:trPr>
+          <w:tblCellSpacing w:w="0" w:type="dxa"/>
+        </w:trPr>
+        <w:tc>
+          <w:tcPr>
+            <w:tcW w:w="0" w:type="auto"/>
+            <w:vAlign w:val="center"/>
+            <w:hideMark/>
+          </w:tcPr>
+          <w:p>
+            <w:pPr>
+              <w:rPr>
+                <w:rFonts w:hint="eastAsia"/>
+                <w:sz w:val="28"/>
+                <w:szCs w:val="28"/>
+              </w:rPr>
+            </w:pPr>
+            <w:r>
+              <w:rPr>
+                <w:sz w:val="28"/>
+                <w:szCs w:val="28"/>
+              </w:rPr>
+              <w:t>Time</w:t>
+            </w:r>
+          </w:p>
+        </w:tc>
+        <w:tc>
+          <w:tcPr>
+            <w:tcW w:w="0" w:type="auto"/>
+            <w:vAlign w:val="center"/>
+            <w:hideMark/>
+          </w:tcPr>
+          <w:p>
+            <w:pPr>
+              <w:rPr>
+                <w:rFonts w:hint="eastAsia"/>
+                <w:sz w:val="28"/>
+                <w:szCs w:val="28"/>
+              </w:rPr>
+            </w:pPr>
+            <w:r>
+              <w:rPr>
+                <w:sz w:val="28"/>
+                <w:szCs w:val="28"/>
+              </w:rPr>
+              <w:t>datetime.datetime</w:t>
+            </w:r>
+          </w:p>
+        </w:tc>
+        <w:tc>
+          <w:tcPr>
+            <w:tcW w:w="0" w:type="auto"/>
+            <w:vAlign w:val="center"/>
+            <w:hideMark/>
+          </w:tcPr>
+          <w:p>
+            <w:pPr>
+              <w:rPr>
+                <w:rFonts w:hint="eastAsia"/>
+                <w:sz w:val="28"/>
+                <w:szCs w:val="28"/>
+              </w:rPr>
+            </w:pPr>
+            <w:r>
+              <w:rPr>
+                <w:sz w:val="28"/>
+                <w:szCs w:val="28"/>
+              </w:rPr>
+              <w:t>日期和时间</w:t>
+            </w:r>
+          </w:p>
+        </w:tc>
+      </w:tr>
+      <w:tr>
+        <w:trPr>
+          <w:tblCellSpacing w:w="0" w:type="dxa"/>
+        </w:trPr>
+        <w:tc>
+          <w:tcPr>
+            <w:tcW w:w="0" w:type="auto"/>
+            <w:vAlign w:val="center"/>
+            <w:hideMark/>
+          </w:tcPr>
+          <w:p>
+            <w:pPr>
+              <w:rPr>
+                <w:rFonts w:hint="eastAsia"/>
+                <w:sz w:val="28"/>
+                <w:szCs w:val="28"/>
+              </w:rPr>
+            </w:pPr>
+            <w:r>
+              <w:rPr>
+                <w:sz w:val="28"/>
+                <w:szCs w:val="28"/>
+              </w:rPr>
+              <w:t>LargeBinary</w:t>
+            </w:r>
+          </w:p>
+        </w:tc>
+        <w:tc>
+          <w:tcPr>
+            <w:tcW w:w="0" w:type="auto"/>
+            <w:vAlign w:val="center"/>
+            <w:hideMark/>
+          </w:tcPr>
+          <w:p>
+            <w:pPr>
+              <w:rPr>
+                <w:rFonts w:hint="eastAsia"/>
+                <w:sz w:val="28"/>
+                <w:szCs w:val="28"/>
+              </w:rPr>
+            </w:pPr>
+            <w:r>
+              <w:rPr>
+                <w:sz w:val="28"/>
+                <w:szCs w:val="28"/>
+              </w:rPr>
+              <w:t>str</w:t>
+            </w:r>
+          </w:p>
+        </w:tc>
+        <w:tc>
+          <w:tcPr>
+            <w:tcW w:w="0" w:type="auto"/>
+            <w:vAlign w:val="center"/>
+            <w:hideMark/>
+          </w:tcPr>
+          <w:p>
+            <w:pPr>
+              <w:rPr>
+                <w:rFonts w:hint="eastAsia"/>
+                <w:sz w:val="28"/>
+                <w:szCs w:val="28"/>
+              </w:rPr>
+            </w:pPr>
+            <w:r>
+              <w:rPr>
+                <w:sz w:val="28"/>
+                <w:szCs w:val="28"/>
+              </w:rPr>
+              <w:t>二进制文件</w:t>
+            </w:r>
+          </w:p>
+        </w:tc>
+      </w:tr>
+    </w:tbl>
+    <w:p>
+      <w:pPr>
+        <w:pStyle w:val="2"/>
+        <w:rPr>
+          <w:rFonts w:hint="eastAsia"/>
+        </w:rPr>
+      </w:pPr>
+      <w:r>
+        <w:rPr>
+          <w:rFonts w:hint="eastAsia"/>
+        </w:rPr>
+        <w:t>4&gt;</w:t>
+      </w:r>
+      <w:r>
+        <w:t>常用的SQLAlchemy列选项</w:t>
+      </w:r>
+    </w:p>
+    <w:tbl>
+      <w:tblPr>
+        <w:tblW w:w="0" w:type="auto"/>
+        <w:tblCellSpacing w:w="0" w:type="dxa"/>
+        <w:tblBorders>
+          <w:top w:val="single" w:sz="4" w:space="0" w:color="auto"/>
+          <w:left w:val="single" w:sz="4" w:space="0" w:color="auto"/>
+          <w:bottom w:val="single" w:sz="4" w:space="0" w:color="auto"/>
+          <w:right w:val="single" w:sz="4" w:space="0" w:color="auto"/>
+          <w:insideH w:val="single" w:sz="4" w:space="0" w:color="auto"/>
+          <w:insideV w:val="single" w:sz="4" w:space="0" w:color="auto"/>
+        </w:tblBorders>
+        <w:tblCellMar>
+          <w:top w:w="15" w:type="dxa"/>
+          <w:left w:w="15" w:type="dxa"/>
+          <w:bottom w:w="15" w:type="dxa"/>
+          <w:right w:w="15" w:type="dxa"/>
+        </w:tblCellMar>
+        <w:tblLook w:val="04A0" w:firstRow="1" w:lastRow="0" w:firstColumn="1" w:lastColumn="0" w:noHBand="0" w:noVBand="1"/>
+      </w:tblPr>
+      <w:tblGrid>
+        <w:gridCol w:w="1493"/>
+        <w:gridCol w:w="6803"/>
+      </w:tblGrid>
+      <w:tr>
+        <w:trPr>
+          <w:tblHeader/>
+          <w:tblCellSpacing w:w="0" w:type="dxa"/>
+        </w:trPr>
+        <w:tc>
+          <w:tcPr>
+            <w:tcW w:w="0" w:type="auto"/>
+            <w:vAlign w:val="center"/>
+            <w:hideMark/>
+          </w:tcPr>
+          <w:p>
+            <w:pPr>
+              <w:rPr>
+                <w:rFonts w:hint="eastAsia"/>
+                <w:b/>
+                <w:bCs/>
+                <w:sz w:val="28"/>
+                <w:szCs w:val="28"/>
+              </w:rPr>
+            </w:pPr>
+            <w:r>
+              <w:rPr>
+                <w:b/>
+                <w:bCs/>
+                <w:sz w:val="28"/>
+                <w:szCs w:val="28"/>
+              </w:rPr>
+              <w:t>选项名</w:t>
+            </w:r>
+          </w:p>
+        </w:tc>
+        <w:tc>
+          <w:tcPr>
+            <w:tcW w:w="0" w:type="auto"/>
+            <w:vAlign w:val="center"/>
+            <w:hideMark/>
+          </w:tcPr>
+          <w:p>
+            <w:pPr>
+              <w:rPr>
+                <w:rFonts w:hint="eastAsia"/>
+                <w:b/>
+                <w:bCs/>
+                <w:sz w:val="28"/>
+                <w:szCs w:val="28"/>
+              </w:rPr>
+            </w:pPr>
+            <w:r>
+              <w:rPr>
+                <w:b/>
+                <w:bCs/>
+                <w:sz w:val="28"/>
+                <w:szCs w:val="28"/>
+              </w:rPr>
+              <w:t>说明</w:t>
+            </w:r>
+          </w:p>
+        </w:tc>
+      </w:tr>
+      <w:tr>
+        <w:trPr>
+          <w:tblCellSpacing w:w="0" w:type="dxa"/>
+        </w:trPr>
+        <w:tc>
+          <w:tcPr>
+            <w:tcW w:w="0" w:type="auto"/>
+            <w:vAlign w:val="center"/>
+            <w:hideMark/>
+          </w:tcPr>
+          <w:p>
+            <w:pPr>
+              <w:rPr>
+                <w:rFonts w:hint="eastAsia"/>
+                <w:sz w:val="28"/>
+                <w:szCs w:val="28"/>
+              </w:rPr>
+            </w:pPr>
+            <w:r>
+              <w:rPr>
+                <w:sz w:val="28"/>
+                <w:szCs w:val="28"/>
+              </w:rPr>
+              <w:t>primary_key</w:t>
+            </w:r>
+          </w:p>
+        </w:tc>
+        <w:tc>
+          <w:tcPr>
+            <w:tcW w:w="0" w:type="auto"/>
+            <w:vAlign w:val="center"/>
+            <w:hideMark/>
+          </w:tcPr>
+          <w:p>
+            <w:pPr>
+              <w:rPr>
+                <w:rFonts w:hint="eastAsia"/>
+                <w:sz w:val="28"/>
+                <w:szCs w:val="28"/>
+              </w:rPr>
+            </w:pPr>
+            <w:r>
+              <w:rPr>
+                <w:sz w:val="28"/>
+                <w:szCs w:val="28"/>
+              </w:rPr>
+              <w:t>如果为True，代表表的主键</w:t>
+            </w:r>
+          </w:p>
+        </w:tc>
+      </w:tr>
+      <w:tr>
+        <w:trPr>
+          <w:tblCellSpacing w:w="0" w:type="dxa"/>
+        </w:trPr>
+        <w:tc>
+          <w:tcPr>
+            <w:tcW w:w="0" w:type="auto"/>
+            <w:vAlign w:val="center"/>
+            <w:hideMark/>
+          </w:tcPr>
+          <w:p>
+            <w:pPr>
+              <w:rPr>
+                <w:rFonts w:hint="eastAsia"/>
+                <w:sz w:val="28"/>
+                <w:szCs w:val="28"/>
+              </w:rPr>
+            </w:pPr>
+            <w:r>
+              <w:rPr>
+                <w:sz w:val="28"/>
+                <w:szCs w:val="28"/>
+              </w:rPr>
+              <w:t>unique</w:t>
+            </w:r>
+          </w:p>
+        </w:tc>
+        <w:tc>
+          <w:tcPr>
+            <w:tcW w:w="0" w:type="auto"/>
+            <w:vAlign w:val="center"/>
+            <w:hideMark/>
+          </w:tcPr>
+          <w:p>
+            <w:pPr>
+              <w:rPr>
+                <w:rFonts w:hint="eastAsia"/>
+                <w:sz w:val="28"/>
+                <w:szCs w:val="28"/>
+              </w:rPr>
+            </w:pPr>
+            <w:r>
+              <w:rPr>
+                <w:sz w:val="28"/>
+                <w:szCs w:val="28"/>
+              </w:rPr>
+              <w:t>如果为True，代表这列不允许出现重复的值</w:t>
+            </w:r>
+          </w:p>
+        </w:tc>
+      </w:tr>
+      <w:tr>
+        <w:trPr>
+          <w:tblCellSpacing w:w="0" w:type="dxa"/>
+        </w:trPr>
+        <w:tc>
+          <w:tcPr>
+            <w:tcW w:w="0" w:type="auto"/>
+            <w:vAlign w:val="center"/>
+            <w:hideMark/>
+          </w:tcPr>
+          <w:p>
+            <w:pPr>
+              <w:rPr>
+                <w:rFonts w:hint="eastAsia"/>
+                <w:sz w:val="28"/>
+                <w:szCs w:val="28"/>
+              </w:rPr>
+            </w:pPr>
+            <w:r>
+              <w:rPr>
+                <w:sz w:val="28"/>
+                <w:szCs w:val="28"/>
+              </w:rPr>
+              <w:t>index</w:t>
+            </w:r>
+          </w:p>
+        </w:tc>
+        <w:tc>
+          <w:tcPr>
+            <w:tcW w:w="0" w:type="auto"/>
+            <w:vAlign w:val="center"/>
+            <w:hideMark/>
+          </w:tcPr>
+          <w:p>
+            <w:pPr>
+              <w:rPr>
+                <w:rFonts w:hint="eastAsia"/>
+                <w:sz w:val="28"/>
+                <w:szCs w:val="28"/>
+              </w:rPr>
+            </w:pPr>
+            <w:r>
+              <w:rPr>
+                <w:sz w:val="28"/>
+                <w:szCs w:val="28"/>
+              </w:rPr>
+              <w:t>如果为True，为这列创建索引，提高查询效率</w:t>
+            </w:r>
+          </w:p>
+        </w:tc>
+      </w:tr>
+      <w:tr>
+        <w:trPr>
+          <w:tblCellSpacing w:w="0" w:type="dxa"/>
+        </w:trPr>
+        <w:tc>
+          <w:tcPr>
+            <w:tcW w:w="0" w:type="auto"/>
+            <w:vAlign w:val="center"/>
+            <w:hideMark/>
+          </w:tcPr>
+          <w:p>
+            <w:pPr>
+              <w:rPr>
+                <w:rFonts w:hint="eastAsia"/>
+                <w:sz w:val="28"/>
+                <w:szCs w:val="28"/>
+              </w:rPr>
+            </w:pPr>
+            <w:r>
+              <w:rPr>
+                <w:sz w:val="28"/>
+                <w:szCs w:val="28"/>
+              </w:rPr>
+              <w:t>nullable</w:t>
+            </w:r>
+          </w:p>
+        </w:tc>
+        <w:tc>
+          <w:tcPr>
+            <w:tcW w:w="0" w:type="auto"/>
+            <w:vAlign w:val="center"/>
+            <w:hideMark/>
+          </w:tcPr>
+          <w:p>
+            <w:pPr>
+              <w:rPr>
+                <w:rFonts w:hint="eastAsia"/>
+                <w:sz w:val="28"/>
+                <w:szCs w:val="28"/>
+              </w:rPr>
+            </w:pPr>
+            <w:r>
+              <w:rPr>
+                <w:sz w:val="28"/>
+                <w:szCs w:val="28"/>
+              </w:rPr>
+              <w:t>如果为True，允许有空值，如果为False，不允许有空值</w:t>
+            </w:r>
+          </w:p>
+        </w:tc>
+      </w:tr>
+      <w:tr>
+        <w:trPr>
+          <w:tblCellSpacing w:w="0" w:type="dxa"/>
+        </w:trPr>
+        <w:tc>
+          <w:tcPr>
+            <w:tcW w:w="0" w:type="auto"/>
+            <w:vAlign w:val="center"/>
+            <w:hideMark/>
+          </w:tcPr>
+          <w:p>
+            <w:pPr>
+              <w:rPr>
+                <w:rFonts w:hint="eastAsia"/>
+                <w:sz w:val="28"/>
+                <w:szCs w:val="28"/>
+              </w:rPr>
+            </w:pPr>
+            <w:r>
+              <w:rPr>
+                <w:sz w:val="28"/>
+                <w:szCs w:val="28"/>
+              </w:rPr>
+              <w:t>default</w:t>
+            </w:r>
+          </w:p>
+        </w:tc>
+        <w:tc>
+          <w:tcPr>
+            <w:tcW w:w="0" w:type="auto"/>
+            <w:vAlign w:val="center"/>
+            <w:hideMark/>
+          </w:tcPr>
+          <w:p>
+            <w:pPr>
+              <w:rPr>
+                <w:rFonts w:hint="eastAsia"/>
+                <w:sz w:val="28"/>
+                <w:szCs w:val="28"/>
+              </w:rPr>
+            </w:pPr>
+            <w:r>
+              <w:rPr>
+                <w:sz w:val="28"/>
+                <w:szCs w:val="28"/>
+              </w:rPr>
+              <w:t>为这列定义默认值</w:t>
+            </w:r>
+          </w:p>
+        </w:tc>
+      </w:tr>
+    </w:tbl>
+    <w:p>
+      <w:pPr>
+        <w:pStyle w:val="2"/>
+        <w:rPr>
+          <w:rFonts w:hint="eastAsia"/>
+        </w:rPr>
+      </w:pPr>
+      <w:r>
+        <w:rPr>
+          <w:rFonts w:hint="eastAsia"/>
+        </w:rPr>
+        <w:t>5&gt;</w:t>
+      </w:r>
+      <w:r>
+        <w:t>常用的SQLAlchemy关系选项</w:t>
+      </w:r>
+    </w:p>
+    <w:tbl>
+      <w:tblPr>
+        <w:tblW w:w="0" w:type="auto"/>
+        <w:tblCellSpacing w:w="0" w:type="dxa"/>
+        <w:tblBorders>
+          <w:top w:val="single" w:sz="4" w:space="0" w:color="auto"/>
+          <w:left w:val="single" w:sz="4" w:space="0" w:color="auto"/>
+          <w:bottom w:val="single" w:sz="4" w:space="0" w:color="auto"/>
+          <w:right w:val="single" w:sz="4" w:space="0" w:color="auto"/>
+          <w:insideH w:val="single" w:sz="4" w:space="0" w:color="auto"/>
+          <w:insideV w:val="single" w:sz="4" w:space="0" w:color="auto"/>
+        </w:tblBorders>
+        <w:tblCellMar>
+          <w:top w:w="15" w:type="dxa"/>
+          <w:left w:w="15" w:type="dxa"/>
+          <w:bottom w:w="15" w:type="dxa"/>
+          <w:right w:w="15" w:type="dxa"/>
+        </w:tblCellMar>
+        <w:tblLook w:val="04A0" w:firstRow="1" w:lastRow="0" w:firstColumn="1" w:lastColumn="0" w:noHBand="0" w:noVBand="1"/>
+      </w:tblPr>
+      <w:tblGrid>
+        <w:gridCol w:w="1644"/>
+        <w:gridCol w:w="6652"/>
+      </w:tblGrid>
+      <w:tr>
+        <w:trPr>
+          <w:tblHeader/>
+          <w:tblCellSpacing w:w="0" w:type="dxa"/>
+        </w:trPr>
+        <w:tc>
+          <w:tcPr>
+            <w:tcW w:w="0" w:type="auto"/>
+            <w:vAlign w:val="center"/>
+            <w:hideMark/>
+          </w:tcPr>
+          <w:p>
+            <w:pPr>
+              <w:rPr>
+                <w:rFonts w:hint="eastAsia"/>
+                <w:b/>
+                <w:bCs/>
+                <w:sz w:val="28"/>
+                <w:szCs w:val="28"/>
+              </w:rPr>
+            </w:pPr>
+            <w:r>
+              <w:rPr>
+                <w:b/>
+                <w:bCs/>
+                <w:sz w:val="28"/>
+                <w:szCs w:val="28"/>
+              </w:rPr>
+              <w:t>选项名</w:t>
+            </w:r>
+          </w:p>
+        </w:tc>
+        <w:tc>
+          <w:tcPr>
+            <w:tcW w:w="0" w:type="auto"/>
+            <w:vAlign w:val="center"/>
+            <w:hideMark/>
+          </w:tcPr>
+          <w:p>
+            <w:pPr>
+              <w:rPr>
+                <w:rFonts w:hint="eastAsia"/>
+                <w:b/>
+                <w:bCs/>
+                <w:sz w:val="28"/>
+                <w:szCs w:val="28"/>
+              </w:rPr>
+            </w:pPr>
+            <w:r>
+              <w:rPr>
+                <w:b/>
+                <w:bCs/>
+                <w:sz w:val="28"/>
+                <w:szCs w:val="28"/>
+              </w:rPr>
+              <w:t>说明</w:t>
+            </w:r>
+          </w:p>
+        </w:tc>
+      </w:tr>
+      <w:tr>
+        <w:trPr>
+          <w:tblCellSpacing w:w="0" w:type="dxa"/>
+        </w:trPr>
+        <w:tc>
+          <w:tcPr>
+            <w:tcW w:w="0" w:type="auto"/>
+            <w:vAlign w:val="center"/>
+            <w:hideMark/>
+          </w:tcPr>
+          <w:p>
+            <w:pPr>
+              <w:rPr>
+                <w:rFonts w:hint="eastAsia"/>
+                <w:sz w:val="28"/>
+                <w:szCs w:val="28"/>
+              </w:rPr>
+            </w:pPr>
+            <w:r>
+              <w:rPr>
+                <w:sz w:val="28"/>
+                <w:szCs w:val="28"/>
+              </w:rPr>
+              <w:t>backref</w:t>
+            </w:r>
+          </w:p>
+        </w:tc>
+        <w:tc>
+          <w:tcPr>
+            <w:tcW w:w="0" w:type="auto"/>
+            <w:vAlign w:val="center"/>
+            <w:hideMark/>
+          </w:tcPr>
+          <w:p>
+            <w:pPr>
+              <w:rPr>
+                <w:rFonts w:hint="eastAsia"/>
+                <w:sz w:val="28"/>
+                <w:szCs w:val="28"/>
+              </w:rPr>
+            </w:pPr>
+            <w:r>
+              <w:rPr>
+                <w:sz w:val="28"/>
+                <w:szCs w:val="28"/>
+              </w:rPr>
+              <w:t>在关系的另一模型中添加反向引用</w:t>
+            </w:r>
+          </w:p>
+        </w:tc>
+      </w:tr>
+      <w:tr>
+        <w:trPr>
+          <w:tblCellSpacing w:w="0" w:type="dxa"/>
+        </w:trPr>
+        <w:tc>
+          <w:tcPr>
+            <w:tcW w:w="0" w:type="auto"/>
+            <w:vAlign w:val="center"/>
+            <w:hideMark/>
+          </w:tcPr>
+          <w:p>
+            <w:pPr>
+              <w:rPr>
+                <w:rFonts w:hint="eastAsia"/>
+                <w:sz w:val="28"/>
+                <w:szCs w:val="28"/>
+              </w:rPr>
+            </w:pPr>
+            <w:r>
+              <w:rPr>
+                <w:sz w:val="28"/>
+                <w:szCs w:val="28"/>
+              </w:rPr>
+              <w:t>primary join</w:t>
+            </w:r>
+          </w:p>
+        </w:tc>
+        <w:tc>
+          <w:tcPr>
+            <w:tcW w:w="0" w:type="auto"/>
+            <w:vAlign w:val="center"/>
+            <w:hideMark/>
+          </w:tcPr>
+          <w:p>
+            <w:pPr>
+              <w:rPr>
+                <w:rFonts w:hint="eastAsia"/>
+                <w:sz w:val="28"/>
+                <w:szCs w:val="28"/>
+              </w:rPr>
+            </w:pPr>
+            <w:r>
+              <w:rPr>
+                <w:sz w:val="28"/>
+                <w:szCs w:val="28"/>
+              </w:rPr>
+              <w:t>明确指定两个模型之间使用的联结条件</w:t>
+            </w:r>
+          </w:p>
+        </w:tc>
+      </w:tr>
+      <w:tr>
+        <w:trPr>
+          <w:tblCellSpacing w:w="0" w:type="dxa"/>
+        </w:trPr>
+        <w:tc>
+          <w:tcPr>
+            <w:tcW w:w="0" w:type="auto"/>
+            <w:vAlign w:val="center"/>
+            <w:hideMark/>
+          </w:tcPr>
+          <w:p>
+            <w:pPr>
+              <w:rPr>
+                <w:rFonts w:hint="eastAsia"/>
+                <w:sz w:val="28"/>
+                <w:szCs w:val="28"/>
+              </w:rPr>
+            </w:pPr>
+            <w:r>
+              <w:rPr>
+                <w:sz w:val="28"/>
+                <w:szCs w:val="28"/>
+              </w:rPr>
+              <w:t>uselist</w:t>
+            </w:r>
+          </w:p>
+        </w:tc>
+        <w:tc>
+          <w:tcPr>
+            <w:tcW w:w="0" w:type="auto"/>
+            <w:vAlign w:val="center"/>
+            <w:hideMark/>
+          </w:tcPr>
+          <w:p>
+            <w:pPr>
+              <w:rPr>
+                <w:rFonts w:hint="eastAsia"/>
+                <w:sz w:val="28"/>
+                <w:szCs w:val="28"/>
+              </w:rPr>
+            </w:pPr>
+            <w:r>
+              <w:rPr>
+                <w:sz w:val="28"/>
+                <w:szCs w:val="28"/>
+              </w:rPr>
+              <w:t>如果为False，不使用列表，而使用标量值</w:t>
+            </w:r>
+          </w:p>
+        </w:tc>
+      </w:tr>
+      <w:tr>
+        <w:trPr>
+          <w:tblCellSpacing w:w="0" w:type="dxa"/>
+        </w:trPr>
+        <w:tc>
+          <w:tcPr>
+            <w:tcW w:w="0" w:type="auto"/>
+            <w:vAlign w:val="center"/>
+            <w:hideMark/>
+          </w:tcPr>
+          <w:p>
+            <w:pPr>
+              <w:rPr>
+                <w:rFonts w:hint="eastAsia"/>
+                <w:sz w:val="28"/>
+                <w:szCs w:val="28"/>
+              </w:rPr>
+            </w:pPr>
+            <w:r>
+              <w:rPr>
+                <w:sz w:val="28"/>
+                <w:szCs w:val="28"/>
+              </w:rPr>
+              <w:t>order_by</w:t>
+            </w:r>
+          </w:p>
+        </w:tc>
+        <w:tc>
+          <w:tcPr>
+            <w:tcW w:w="0" w:type="auto"/>
+            <w:vAlign w:val="center"/>
+            <w:hideMark/>
+          </w:tcPr>
+          <w:p>
+            <w:pPr>
+              <w:rPr>
+                <w:rFonts w:hint="eastAsia"/>
+                <w:sz w:val="28"/>
+                <w:szCs w:val="28"/>
+              </w:rPr>
+            </w:pPr>
+            <w:r>
+              <w:rPr>
+                <w:sz w:val="28"/>
+                <w:szCs w:val="28"/>
+              </w:rPr>
+              <w:t>指定关系中记录的排序方式</w:t>
+            </w:r>
+          </w:p>
+        </w:tc>
+      </w:tr>
+      <w:tr>
+        <w:trPr>
+          <w:tblCellSpacing w:w="0" w:type="dxa"/>
+        </w:trPr>
+        <w:tc>
+          <w:tcPr>
+            <w:tcW w:w="0" w:type="auto"/>
+            <w:vAlign w:val="center"/>
+            <w:hideMark/>
+          </w:tcPr>
+          <w:p>
+            <w:pPr>
+              <w:rPr>
+                <w:rFonts w:hint="eastAsia"/>
+                <w:sz w:val="28"/>
+                <w:szCs w:val="28"/>
+              </w:rPr>
+            </w:pPr>
+            <w:r>
+              <w:rPr>
+                <w:sz w:val="28"/>
+                <w:szCs w:val="28"/>
+              </w:rPr>
+              <w:t>secondary</w:t>
+            </w:r>
+          </w:p>
+        </w:tc>
+        <w:tc>
+          <w:tcPr>
+            <w:tcW w:w="0" w:type="auto"/>
+            <w:vAlign w:val="center"/>
+            <w:hideMark/>
+          </w:tcPr>
+          <w:p>
+            <w:pPr>
+              <w:rPr>
+                <w:rFonts w:hint="eastAsia"/>
+                <w:sz w:val="28"/>
+                <w:szCs w:val="28"/>
+              </w:rPr>
+            </w:pPr>
+            <w:r>
+              <w:rPr>
+                <w:sz w:val="28"/>
+                <w:szCs w:val="28"/>
+              </w:rPr>
+              <w:t>指定多对多中记录的排序方式</w:t>
+            </w:r>
+          </w:p>
+        </w:tc>
+      </w:tr>
+      <w:tr>
+        <w:trPr>
+          <w:tblCellSpacing w:w="0" w:type="dxa"/>
+        </w:trPr>
+        <w:tc>
+          <w:tcPr>
+            <w:tcW w:w="0" w:type="auto"/>
+            <w:vAlign w:val="center"/>
+            <w:hideMark/>
+          </w:tcPr>
+          <w:p>
+            <w:pPr>
+              <w:rPr>
+                <w:rFonts w:hint="eastAsia"/>
+                <w:sz w:val="28"/>
+                <w:szCs w:val="28"/>
+              </w:rPr>
+            </w:pPr>
+            <w:r>
+              <w:rPr>
+                <w:sz w:val="28"/>
+                <w:szCs w:val="28"/>
+              </w:rPr>
+              <w:t>secondary join</w:t>
+            </w:r>
+          </w:p>
+        </w:tc>
+        <w:tc>
+          <w:tcPr>
+            <w:tcW w:w="0" w:type="auto"/>
+            <w:vAlign w:val="center"/>
+            <w:hideMark/>
+          </w:tcPr>
+          <w:p>
+            <w:pPr>
+              <w:rPr>
+                <w:rFonts w:hint="eastAsia"/>
+                <w:sz w:val="28"/>
+                <w:szCs w:val="28"/>
+              </w:rPr>
+            </w:pPr>
+            <w:r>
+              <w:rPr>
+                <w:sz w:val="28"/>
+                <w:szCs w:val="28"/>
+              </w:rPr>
+              <w:t>在SQLAlchemy中无法自行决定时，指定多对多关系中的二级联结条件</w:t>
+            </w:r>
+          </w:p>
+        </w:tc>
+      </w:tr>
+    </w:tbl>
+    <w:p>
+      <w:pPr>
+        <w:rPr>
+          <w:rFonts w:hint="eastAsia"/>
+          <w:sz w:val="28"/>
+          <w:szCs w:val="28"/>
+        </w:rPr>
+      </w:pPr>
+      <w:r>
+        <w:rPr>
+          <w:sz w:val="28"/>
+          <w:szCs w:val="28"/>
+        </w:rPr>
+        <w:t>上面这些有很多基本选项的说明，下面来进行数据库的基本增删改等操作来加强理解。</w:t>
+      </w:r>
+    </w:p>
+    <w:p>
+      <w:pPr>
+        <w:pStyle w:val="3"/>
+        <w:rPr>
+          <w:rFonts w:hint="eastAsia"/>
+        </w:rPr>
+      </w:pPr>
+      <w:r>
+        <w:rPr>
+          <w:rFonts w:hint="eastAsia"/>
+        </w:rPr>
+        <w:t xml:space="preserve">flask操作MySQL,参考这篇文章: </w:t>
+      </w:r>
+      <w:hyperlink r:id="rId43" w:history="1">
+        <w:r>
+          <w:rPr>
+            <w:rStyle w:val="af3"/>
+            <w:rFonts w:hint="eastAsia"/>
+          </w:rPr>
+          <w:t>https://juejin.cn/post/6844904030892900366</w:t>
+        </w:r>
+      </w:hyperlink>
+      <w:r>
+        <w:rPr>
+          <w:rFonts w:hint="eastAsia"/>
+        </w:rPr>
+        <w:t xml:space="preserve"> </w:t>
+      </w:r>
+    </w:p>
+    <w:p>
+      <w:pPr>
+        <w:pStyle w:val="1"/>
+      </w:pPr>
+      <w:r>
+        <w:rPr>
+          <w:rFonts w:hint="eastAsia"/>
+        </w:rPr>
+        <w:t>4.flask</w:t>
+      </w:r>
+      <w:r>
+        <w:rPr>
+          <w:rFonts w:hint="eastAsia"/>
+        </w:rPr>
+        <w:t>框架操作MySQL数据库</w:t>
+      </w:r>
     </w:p>
     <w:p>
       <w:pPr>
@@ -5009,6 +8886,64 @@
     </w:sectPr>
   </w:body>
 </w:document>
+</file>
+
+<file path=word/endnotes.xml><?xml version="1.0" encoding="utf-8"?>
+<w:endnotes xmlns:wpc="http://schemas.microsoft.com/office/word/2010/wordprocessingCanvas" xmlns:cx="http://schemas.microsoft.com/office/drawing/2014/chartex" xmlns:cx1="http://schemas.microsoft.com/office/drawing/2015/9/8/chartex" xmlns:cx2="http://schemas.microsoft.com/office/drawing/2015/10/21/chartex" xmlns:cx3="http://schemas.microsoft.com/office/drawing/2016/5/9/chartex" xmlns:cx4="http://schemas.microsoft.com/office/drawing/2016/5/10/chartex" xmlns:cx5="http://schemas.microsoft.com/office/drawing/2016/5/11/chartex" xmlns:cx6="http://schemas.microsoft.com/office/drawing/2016/5/12/chartex" xmlns:cx7="http://schemas.microsoft.com/office/drawing/2016/5/13/chartex" xmlns:cx8="http://schemas.microsoft.com/office/drawing/2016/5/14/chartex" xmlns:mc="http://schemas.openxmlformats.org/markup-compatibility/2006" xmlns:aink="http://schemas.microsoft.com/office/drawing/2016/ink" xmlns:am3d="http://schemas.microsoft.com/office/drawing/2017/model3d" xmlns:o="urn:schemas-microsoft-com:office:office" xmlns:oel="http://schemas.microsoft.com/office/2019/extlst" xmlns:r="http://schemas.openxmlformats.org/officeDocument/2006/relationships" xmlns:m="http://schemas.openxmlformats.org/officeDocument/2006/math" xmlns:v="urn:schemas-microsoft-com:vml" xmlns:wp14="http://schemas.microsoft.com/office/word/2010/wordprocessingDrawing" xmlns:wp="http://schemas.openxmlformats.org/drawingml/2006/wordprocessingDrawing" xmlns:w10="urn:schemas-microsoft-com:office:word" xmlns:w="http://schemas.openxmlformats.org/wordprocessingml/2006/main" xmlns:w14="http://schemas.microsoft.com/office/word/2010/wordml" xmlns:w15="http://schemas.microsoft.com/office/word/2012/wordml" xmlns:w16cex="http://schemas.microsoft.com/office/word/2018/wordml/cex" xmlns:w16cid="http://schemas.microsoft.com/office/word/2016/wordml/cid" xmlns:w16="http://schemas.microsoft.com/office/word/2018/wordml" xmlns:w16du="http://schemas.microsoft.com/office/word/2023/wordml/word16du" xmlns:w16sdtdh="http://schemas.microsoft.com/office/word/2020/wordml/sdtdatahash" xmlns:w16sdtfl="http://schemas.microsoft.com/office/word/2024/wordml/sdtformatlock" xmlns:w16se="http://schemas.microsoft.com/office/word/2015/wordml/symex" xmlns:wpg="http://schemas.microsoft.com/office/word/2010/wordprocessingGroup" xmlns:wpi="http://schemas.microsoft.com/office/word/2010/wordprocessingInk" xmlns:wne="http://schemas.microsoft.com/office/word/2006/wordml" xmlns:wps="http://schemas.microsoft.com/office/word/2010/wordprocessingShape" mc:Ignorable="w14 w15 w16se w16cid w16 w16cex w16sdtdh w16sdtfl w16du wp14">
+  <w:endnote w:type="separator" w:id="-1">
+    <w:p>
+      <w:pPr>
+        <w:rPr>
+          <w:rFonts w:hint="eastAsia"/>
+        </w:rPr>
+      </w:pPr>
+      <w:r>
+        <w:separator/>
+      </w:r>
+    </w:p>
+  </w:endnote>
+  <w:endnote w:type="continuationSeparator" w:id="0">
+    <w:p>
+      <w:pPr>
+        <w:rPr>
+          <w:rFonts w:hint="eastAsia"/>
+        </w:rPr>
+      </w:pPr>
+      <w:r>
+        <w:continuationSeparator/>
+      </w:r>
+    </w:p>
+  </w:endnote>
+</w:endnotes>
+</file>
+
+<file path=word/footnotes.xml><?xml version="1.0" encoding="utf-8"?>
+<w:footnotes xmlns:wpc="http://schemas.microsoft.com/office/word/2010/wordprocessingCanvas" xmlns:cx="http://schemas.microsoft.com/office/drawing/2014/chartex" xmlns:cx1="http://schemas.microsoft.com/office/drawing/2015/9/8/chartex" xmlns:cx2="http://schemas.microsoft.com/office/drawing/2015/10/21/chartex" xmlns:cx3="http://schemas.microsoft.com/office/drawing/2016/5/9/chartex" xmlns:cx4="http://schemas.microsoft.com/office/drawing/2016/5/10/chartex" xmlns:cx5="http://schemas.microsoft.com/office/drawing/2016/5/11/chartex" xmlns:cx6="http://schemas.microsoft.com/office/drawing/2016/5/12/chartex" xmlns:cx7="http://schemas.microsoft.com/office/drawing/2016/5/13/chartex" xmlns:cx8="http://schemas.microsoft.com/office/drawing/2016/5/14/chartex" xmlns:mc="http://schemas.openxmlformats.org/markup-compatibility/2006" xmlns:aink="http://schemas.microsoft.com/office/drawing/2016/ink" xmlns:am3d="http://schemas.microsoft.com/office/drawing/2017/model3d" xmlns:o="urn:schemas-microsoft-com:office:office" xmlns:oel="http://schemas.microsoft.com/office/2019/extlst" xmlns:r="http://schemas.openxmlformats.org/officeDocument/2006/relationships" xmlns:m="http://schemas.openxmlformats.org/officeDocument/2006/math" xmlns:v="urn:schemas-microsoft-com:vml" xmlns:wp14="http://schemas.microsoft.com/office/word/2010/wordprocessingDrawing" xmlns:wp="http://schemas.openxmlformats.org/drawingml/2006/wordprocessingDrawing" xmlns:w10="urn:schemas-microsoft-com:office:word" xmlns:w="http://schemas.openxmlformats.org/wordprocessingml/2006/main" xmlns:w14="http://schemas.microsoft.com/office/word/2010/wordml" xmlns:w15="http://schemas.microsoft.com/office/word/2012/wordml" xmlns:w16cex="http://schemas.microsoft.com/office/word/2018/wordml/cex" xmlns:w16cid="http://schemas.microsoft.com/office/word/2016/wordml/cid" xmlns:w16="http://schemas.microsoft.com/office/word/2018/wordml" xmlns:w16du="http://schemas.microsoft.com/office/word/2023/wordml/word16du" xmlns:w16sdtdh="http://schemas.microsoft.com/office/word/2020/wordml/sdtdatahash" xmlns:w16sdtfl="http://schemas.microsoft.com/office/word/2024/wordml/sdtformatlock" xmlns:w16se="http://schemas.microsoft.com/office/word/2015/wordml/symex" xmlns:wpg="http://schemas.microsoft.com/office/word/2010/wordprocessingGroup" xmlns:wpi="http://schemas.microsoft.com/office/word/2010/wordprocessingInk" xmlns:wne="http://schemas.microsoft.com/office/word/2006/wordml" xmlns:wps="http://schemas.microsoft.com/office/word/2010/wordprocessingShape" mc:Ignorable="w14 w15 w16se w16cid w16 w16cex w16sdtdh w16sdtfl w16du wp14">
+  <w:footnote w:type="separator" w:id="-1">
+    <w:p>
+      <w:pPr>
+        <w:rPr>
+          <w:rFonts w:hint="eastAsia"/>
+        </w:rPr>
+      </w:pPr>
+      <w:r>
+        <w:separator/>
+      </w:r>
+    </w:p>
+  </w:footnote>
+  <w:footnote w:type="continuationSeparator" w:id="0">
+    <w:p>
+      <w:pPr>
+        <w:rPr>
+          <w:rFonts w:hint="eastAsia"/>
+        </w:rPr>
+      </w:pPr>
+      <w:r>
+        <w:continuationSeparator/>
+      </w:r>
+    </w:p>
+  </w:footnote>
+</w:footnotes>
 </file>
 
 <file path=word/styles.xml><?xml version="1.0" encoding="utf-8"?>
@@ -5482,7 +9417,6 @@
     <w:next w:val="a"/>
     <w:link w:val="40"/>
     <w:uiPriority w:val="9"/>
-    <w:semiHidden/>
     <w:unhideWhenUsed/>
     <w:qFormat/>
     <w:rsid w:val="00964A60"/>
@@ -5679,7 +9613,6 @@
     <w:basedOn w:val="a0"/>
     <w:link w:val="4"/>
     <w:uiPriority w:val="9"/>
-    <w:semiHidden/>
     <w:rsid w:val="00964A60"/>
     <w:rPr>
       <w:rFonts w:cstheme="majorBidi"/>
@@ -5944,6 +9877,91 @@
       </w:tblBorders>
     </w:tblPr>
   </w:style>
+  <w:style w:type="paragraph" w:styleId="af">
+    <w:name w:val="header"/>
+    <w:basedOn w:val="a"/>
+    <w:link w:val="af0"/>
+    <w:uiPriority w:val="99"/>
+    <w:unhideWhenUsed/>
+    <w:rsid w:val="007D5604"/>
+    <w:pPr>
+      <w:tabs>
+        <w:tab w:val="center" w:pos="4153"/>
+        <w:tab w:val="right" w:pos="8306"/>
+      </w:tabs>
+      <w:snapToGrid w:val="0"/>
+      <w:jc w:val="center"/>
+    </w:pPr>
+    <w:rPr>
+      <w:sz w:val="18"/>
+      <w:szCs w:val="18"/>
+    </w:rPr>
+  </w:style>
+  <w:style w:type="character" w:customStyle="1" w:styleId="af0">
+    <w:name w:val="页眉 字符"/>
+    <w:basedOn w:val="a0"/>
+    <w:link w:val="af"/>
+    <w:uiPriority w:val="99"/>
+    <w:rsid w:val="007D5604"/>
+    <w:rPr>
+      <w:sz w:val="18"/>
+      <w:szCs w:val="18"/>
+    </w:rPr>
+  </w:style>
+  <w:style w:type="paragraph" w:styleId="af1">
+    <w:name w:val="footer"/>
+    <w:basedOn w:val="a"/>
+    <w:link w:val="af2"/>
+    <w:uiPriority w:val="99"/>
+    <w:unhideWhenUsed/>
+    <w:rsid w:val="007D5604"/>
+    <w:pPr>
+      <w:tabs>
+        <w:tab w:val="center" w:pos="4153"/>
+        <w:tab w:val="right" w:pos="8306"/>
+      </w:tabs>
+      <w:snapToGrid w:val="0"/>
+      <w:jc w:val="left"/>
+    </w:pPr>
+    <w:rPr>
+      <w:sz w:val="18"/>
+      <w:szCs w:val="18"/>
+    </w:rPr>
+  </w:style>
+  <w:style w:type="character" w:customStyle="1" w:styleId="af2">
+    <w:name w:val="页脚 字符"/>
+    <w:basedOn w:val="a0"/>
+    <w:link w:val="af1"/>
+    <w:uiPriority w:val="99"/>
+    <w:rsid w:val="007D5604"/>
+    <w:rPr>
+      <w:sz w:val="18"/>
+      <w:szCs w:val="18"/>
+    </w:rPr>
+  </w:style>
+  <w:style w:type="character" w:styleId="af3">
+    <w:name w:val="Hyperlink"/>
+    <w:basedOn w:val="a0"/>
+    <w:uiPriority w:val="99"/>
+    <w:unhideWhenUsed/>
+    <w:rsid w:val="007D5604"/>
+    <w:rPr>
+      <w:color w:val="0563C1" w:themeColor="hyperlink"/>
+      <w:u w:val="single"/>
+    </w:rPr>
+  </w:style>
+  <w:style w:type="character" w:styleId="af4">
+    <w:name w:val="Unresolved Mention"/>
+    <w:basedOn w:val="a0"/>
+    <w:uiPriority w:val="99"/>
+    <w:semiHidden/>
+    <w:unhideWhenUsed/>
+    <w:rsid w:val="007D5604"/>
+    <w:rPr>
+      <w:color w:val="605E5C"/>
+      <w:shd w:val="clear" w:color="auto" w:fill="E1DFDD"/>
+    </w:rPr>
+  </w:style>
 </w:styles>
 </file>
 

</xml_diff>